<commit_message>
modified:   CUNY_NLP_CS74040/HW2/HW2_Weicong.docx 	modified:   CUNY_NLP_CS74040/HW2/NB.py 	new file:   CUNY_NLP_CS74040/HW2/big-error.csv 	new file:   CUNY_NLP_CS74040/HW2/big-result.csv 	new file:   CUNY_NLP_CS74040/HW2/big-result.txt 	new file:   CUNY_NLP_CS74040/HW2/pip-selfcheck.json 	modified:   CUNY_NLP_CS74040/HW2/preprocess1.py 	modified:   CUNY_NLP_CS74040/HW2/preprocess2.py
</commit_message>
<xml_diff>
--- a/CUNY_NLP_CS74040/HW2/HW2_Weicong.docx
+++ b/CUNY_NLP_CS74040/HW2/HW2_Weicong.docx
@@ -71,6 +71,7 @@
         </w:rPr>
         <w:t xml:space="preserve"> </w:t>
       </w:r>
+      <w:bookmarkStart w:id="0" w:name="OLE_LINK2"/>
       <w:proofErr w:type="spellStart"/>
       <w:r>
         <w:rPr>
@@ -80,6 +81,7 @@
         </w:rPr>
         <w:t>Rozovskaya</w:t>
       </w:r>
+      <w:bookmarkEnd w:id="0"/>
       <w:proofErr w:type="spellEnd"/>
     </w:p>
     <w:p>
@@ -315,7 +317,7 @@
                     <pic:cNvPicPr/>
                   </pic:nvPicPr>
                   <pic:blipFill>
-                    <a:blip r:embed="rId4"/>
+                    <a:blip r:embed="rId7"/>
                     <a:stretch>
                       <a:fillRect/>
                     </a:stretch>
@@ -351,6 +353,7 @@
         </w:rPr>
         <w:t xml:space="preserve">Question: What class will Naive Bayes assign to the sentence </w:t>
       </w:r>
+      <w:bookmarkStart w:id="1" w:name="OLE_LINK1"/>
       <w:r>
         <w:rPr>
           <w:rFonts w:ascii="Times New Roman" w:hAnsi="Times New Roman" w:cs="Times New Roman" w:hint="eastAsia"/>
@@ -381,6 +384,7 @@
         </w:rPr>
         <w:t>”</w:t>
       </w:r>
+      <w:bookmarkEnd w:id="1"/>
       <w:r>
         <w:rPr>
           <w:rFonts w:ascii="Times New Roman" w:hAnsi="Times New Roman" w:cs="Times New Roman"/>
@@ -797,9 +801,2059 @@
           <w:rFonts w:ascii="Times New Roman" w:hAnsi="Times New Roman" w:cs="Times New Roman"/>
         </w:rPr>
       </w:pPr>
-    </w:p>
-    <w:p>
-      <w:pPr>
+      <w:r>
+        <w:rPr>
+          <w:rFonts w:ascii="Times New Roman" w:hAnsi="Times New Roman" w:cs="Times New Roman"/>
+        </w:rPr>
+        <w:lastRenderedPageBreak/>
+        <w:t xml:space="preserve">2. </w:t>
+      </w:r>
+      <w:r>
+        <w:rPr>
+          <w:rFonts w:ascii="Times New Roman" w:hAnsi="Times New Roman" w:cs="Times New Roman"/>
+        </w:rPr>
+        <w:t xml:space="preserve">The system consists of two classes, </w:t>
+      </w:r>
+      <w:proofErr w:type="gramStart"/>
+      <w:r>
+        <w:rPr>
+          <w:rFonts w:ascii="Times New Roman" w:hAnsi="Times New Roman" w:cs="Times New Roman"/>
+        </w:rPr>
+        <w:t>process</w:t>
+      </w:r>
+      <w:proofErr w:type="gramEnd"/>
+      <w:r>
+        <w:rPr>
+          <w:rFonts w:ascii="Times New Roman" w:hAnsi="Times New Roman" w:cs="Times New Roman"/>
+        </w:rPr>
+        <w:t xml:space="preserve"> and </w:t>
+      </w:r>
+      <w:r>
+        <w:rPr>
+          <w:rFonts w:ascii="Times New Roman" w:hAnsi="Times New Roman" w:cs="Times New Roman"/>
+        </w:rPr>
+        <w:t>NB</w:t>
+      </w:r>
+      <w:r>
+        <w:rPr>
+          <w:rFonts w:ascii="Times New Roman" w:hAnsi="Times New Roman" w:cs="Times New Roman"/>
+        </w:rPr>
+        <w:t>, which are stored in two files, pr</w:t>
+      </w:r>
+      <w:r>
+        <w:rPr>
+          <w:rFonts w:ascii="Times New Roman" w:hAnsi="Times New Roman" w:cs="Times New Roman"/>
+        </w:rPr>
+        <w:t>epr</w:t>
+      </w:r>
+      <w:r>
+        <w:rPr>
+          <w:rFonts w:ascii="Times New Roman" w:hAnsi="Times New Roman" w:cs="Times New Roman"/>
+        </w:rPr>
+        <w:t>o</w:t>
+      </w:r>
+      <w:r>
+        <w:rPr>
+          <w:rFonts w:ascii="Times New Roman" w:hAnsi="Times New Roman" w:cs="Times New Roman"/>
+        </w:rPr>
+        <w:t>cess1.py</w:t>
+      </w:r>
+      <w:r>
+        <w:rPr>
+          <w:rFonts w:ascii="Times New Roman" w:hAnsi="Times New Roman" w:cs="Times New Roman"/>
+        </w:rPr>
+        <w:t xml:space="preserve"> and </w:t>
+      </w:r>
+      <w:r>
+        <w:rPr>
+          <w:rFonts w:ascii="Times New Roman" w:hAnsi="Times New Roman" w:cs="Times New Roman"/>
+        </w:rPr>
+        <w:t>NB.py</w:t>
+      </w:r>
+      <w:r>
+        <w:rPr>
+          <w:rFonts w:ascii="Times New Roman" w:hAnsi="Times New Roman" w:cs="Times New Roman"/>
+        </w:rPr>
+        <w:t>, respectively.</w:t>
+      </w:r>
+      <w:r>
+        <w:rPr>
+          <w:rFonts w:ascii="Times New Roman" w:hAnsi="Times New Roman" w:cs="Times New Roman"/>
+        </w:rPr>
+        <w:t xml:space="preserve"> The process class stored in preprocess2.py is a specific version of process for b) and c) questions.</w:t>
+      </w:r>
+    </w:p>
+    <w:p>
+      <w:pPr>
+        <w:jc w:val="both"/>
+        <w:rPr>
+          <w:rFonts w:ascii="Times New Roman" w:hAnsi="Times New Roman" w:cs="Times New Roman"/>
+        </w:rPr>
+      </w:pPr>
+      <w:r>
+        <w:rPr>
+          <w:rFonts w:ascii="Times New Roman" w:hAnsi="Times New Roman" w:cs="Times New Roman"/>
+        </w:rPr>
+        <w:t>1) Interface</w:t>
+      </w:r>
+    </w:p>
+    <w:p>
+      <w:pPr>
+        <w:jc w:val="both"/>
+        <w:rPr>
+          <w:rFonts w:ascii="Times New Roman" w:hAnsi="Times New Roman" w:cs="Times New Roman"/>
+        </w:rPr>
+      </w:pPr>
+      <w:r>
+        <w:rPr>
+          <w:rFonts w:ascii="Times New Roman" w:hAnsi="Times New Roman" w:cs="Times New Roman"/>
+        </w:rPr>
+        <w:t xml:space="preserve">The process class is responsible for lowercase, </w:t>
+      </w:r>
+      <w:proofErr w:type="gramStart"/>
+      <w:r>
+        <w:rPr>
+          <w:rFonts w:ascii="Times New Roman" w:hAnsi="Times New Roman" w:cs="Times New Roman"/>
+        </w:rPr>
+        <w:t>tokenization</w:t>
+      </w:r>
+      <w:proofErr w:type="gramEnd"/>
+      <w:r>
+        <w:rPr>
+          <w:rFonts w:ascii="Times New Roman" w:hAnsi="Times New Roman" w:cs="Times New Roman"/>
+        </w:rPr>
+        <w:t xml:space="preserve"> and cleaning data, while the NB class </w:t>
+      </w:r>
+      <w:r>
+        <w:rPr>
+          <w:rFonts w:ascii="Times New Roman" w:hAnsi="Times New Roman" w:cs="Times New Roman"/>
+        </w:rPr>
+        <w:t xml:space="preserve">takes charge of counting the words, likelihood of documents, prior possibilities, predicting the class or validate the test data when the test data includes labels.   </w:t>
+      </w:r>
+    </w:p>
+    <w:p>
+      <w:pPr>
+        <w:jc w:val="both"/>
+        <w:rPr>
+          <w:rFonts w:ascii="Times New Roman" w:hAnsi="Times New Roman" w:cs="Times New Roman"/>
+        </w:rPr>
+      </w:pPr>
+      <w:r>
+        <w:rPr>
+          <w:rFonts w:ascii="Times New Roman" w:hAnsi="Times New Roman" w:cs="Times New Roman"/>
+        </w:rPr>
+        <w:t>2) Data exchange</w:t>
+      </w:r>
+    </w:p>
+    <w:p>
+      <w:pPr>
+        <w:jc w:val="both"/>
+        <w:rPr>
+          <w:rFonts w:ascii="Times New Roman" w:hAnsi="Times New Roman" w:cs="Times New Roman"/>
+        </w:rPr>
+      </w:pPr>
+      <w:r>
+        <w:rPr>
+          <w:rFonts w:ascii="Times New Roman" w:hAnsi="Times New Roman" w:cs="Times New Roman"/>
+        </w:rPr>
+        <w:t>The data is dump and load with whole object by pickle. After loading the data, including training data and test data, the data is stored as properties of the object. The cleaned tokens are all stored as properties of the object. These results are saved altogether with the object</w:t>
+      </w:r>
+      <w:r>
+        <w:rPr>
+          <w:rFonts w:ascii="Times New Roman" w:hAnsi="Times New Roman" w:cs="Times New Roman"/>
+        </w:rPr>
+        <w:t xml:space="preserve"> to a file called </w:t>
+      </w:r>
+      <w:proofErr w:type="spellStart"/>
+      <w:r>
+        <w:rPr>
+          <w:rFonts w:ascii="Times New Roman" w:hAnsi="Times New Roman" w:cs="Times New Roman"/>
+        </w:rPr>
+        <w:t>movie_review_big.NB</w:t>
+      </w:r>
+      <w:proofErr w:type="spellEnd"/>
+      <w:r>
+        <w:rPr>
+          <w:rFonts w:ascii="Times New Roman" w:hAnsi="Times New Roman" w:cs="Times New Roman"/>
+        </w:rPr>
+        <w:t xml:space="preserve">. This file will be loaded as </w:t>
+      </w:r>
+      <w:proofErr w:type="gramStart"/>
+      <w:r>
+        <w:rPr>
+          <w:rFonts w:ascii="Times New Roman" w:hAnsi="Times New Roman" w:cs="Times New Roman"/>
+        </w:rPr>
+        <w:t>a</w:t>
+      </w:r>
+      <w:proofErr w:type="gramEnd"/>
+      <w:r>
+        <w:rPr>
+          <w:rFonts w:ascii="Times New Roman" w:hAnsi="Times New Roman" w:cs="Times New Roman"/>
+        </w:rPr>
+        <w:t xml:space="preserve"> object and passed to NB object when NB is instantiated. </w:t>
+      </w:r>
+    </w:p>
+    <w:p>
+      <w:pPr>
+        <w:jc w:val="both"/>
+        <w:rPr>
+          <w:rFonts w:ascii="Times New Roman" w:hAnsi="Times New Roman" w:cs="Times New Roman"/>
+        </w:rPr>
+      </w:pPr>
+      <w:r>
+        <w:rPr>
+          <w:rFonts w:ascii="Times New Roman" w:hAnsi="Times New Roman" w:cs="Times New Roman"/>
+        </w:rPr>
+        <w:t>3) Data cleaning</w:t>
+      </w:r>
+    </w:p>
+    <w:p>
+      <w:pPr>
+        <w:jc w:val="both"/>
+        <w:rPr>
+          <w:rFonts w:ascii="Times New Roman" w:hAnsi="Times New Roman" w:cs="Times New Roman"/>
+        </w:rPr>
+      </w:pPr>
+      <w:r>
+        <w:rPr>
+          <w:rFonts w:ascii="Times New Roman" w:hAnsi="Times New Roman" w:cs="Times New Roman"/>
+        </w:rPr>
+        <w:t xml:space="preserve">All the training review documents are combined to one document, while </w:t>
+      </w:r>
+      <w:r>
+        <w:rPr>
+          <w:rFonts w:ascii="Times New Roman" w:hAnsi="Times New Roman" w:cs="Times New Roman"/>
+        </w:rPr>
+        <w:t>the test documents are kept separate after loading data. All of them are lowercased, split by space. Then they are removed punctuation, digits, html tags, stop words. On the other hand, I combined the word types encountered in training review documents and vocabulary file which comes with assignment package.</w:t>
+      </w:r>
+    </w:p>
+    <w:p>
+      <w:pPr>
+        <w:jc w:val="both"/>
+        <w:rPr>
+          <w:rFonts w:ascii="Times New Roman" w:hAnsi="Times New Roman" w:cs="Times New Roman"/>
+        </w:rPr>
+      </w:pPr>
+      <w:r>
+        <w:rPr>
+          <w:rFonts w:ascii="Times New Roman" w:hAnsi="Times New Roman" w:cs="Times New Roman"/>
+        </w:rPr>
+        <w:t>4</w:t>
+      </w:r>
+      <w:r>
+        <w:rPr>
+          <w:rFonts w:ascii="Times New Roman" w:hAnsi="Times New Roman" w:cs="Times New Roman" w:hint="eastAsia"/>
+        </w:rPr>
+        <w:t>)</w:t>
+      </w:r>
+      <w:r>
+        <w:rPr>
+          <w:rFonts w:ascii="Times New Roman" w:hAnsi="Times New Roman" w:cs="Times New Roman"/>
+        </w:rPr>
+        <w:t xml:space="preserve"> Result</w:t>
+      </w:r>
+    </w:p>
+    <w:p>
+      <w:pPr>
+        <w:jc w:val="both"/>
+        <w:rPr>
+          <w:rFonts w:ascii="Times New Roman" w:hAnsi="Times New Roman" w:cs="Times New Roman"/>
+        </w:rPr>
+      </w:pPr>
+      <w:r>
+        <w:rPr>
+          <w:rFonts w:ascii="Times New Roman" w:hAnsi="Times New Roman" w:cs="Times New Roman"/>
+        </w:rPr>
+        <w:t xml:space="preserve">a) </w:t>
+      </w:r>
+      <w:r>
+        <w:rPr>
+          <w:rFonts w:ascii="Times New Roman" w:hAnsi="Times New Roman" w:cs="Times New Roman"/>
+        </w:rPr>
+        <w:t>The result of b) and c) is action.</w:t>
+      </w:r>
+    </w:p>
+    <w:p>
+      <w:pPr>
+        <w:jc w:val="both"/>
+        <w:rPr>
+          <w:rFonts w:ascii="Times New Roman" w:hAnsi="Times New Roman" w:cs="Times New Roman"/>
+        </w:rPr>
+      </w:pPr>
+      <w:r>
+        <w:rPr>
+          <w:noProof/>
+        </w:rPr>
+        <w:drawing>
+          <wp:inline distT="0" distB="0" distL="0" distR="0" wp14:anchorId="34E2C6EA" wp14:editId="2616D52F">
+            <wp:extent cx="5943600" cy="533400"/>
+            <wp:effectExtent l="0" t="0" r="0" b="0"/>
+            <wp:docPr id="2" name="Picture 2"/>
+            <wp:cNvGraphicFramePr>
+              <a:graphicFrameLocks xmlns:a="http://schemas.openxmlformats.org/drawingml/2006/main" noChangeAspect="1"/>
+            </wp:cNvGraphicFramePr>
+            <a:graphic xmlns:a="http://schemas.openxmlformats.org/drawingml/2006/main">
+              <a:graphicData uri="http://schemas.openxmlformats.org/drawingml/2006/picture">
+                <pic:pic xmlns:pic="http://schemas.openxmlformats.org/drawingml/2006/picture">
+                  <pic:nvPicPr>
+                    <pic:cNvPr id="1" name=""/>
+                    <pic:cNvPicPr/>
+                  </pic:nvPicPr>
+                  <pic:blipFill>
+                    <a:blip r:embed="rId8"/>
+                    <a:stretch>
+                      <a:fillRect/>
+                    </a:stretch>
+                  </pic:blipFill>
+                  <pic:spPr>
+                    <a:xfrm>
+                      <a:off x="0" y="0"/>
+                      <a:ext cx="5943600" cy="533400"/>
+                    </a:xfrm>
+                    <a:prstGeom prst="rect">
+                      <a:avLst/>
+                    </a:prstGeom>
+                  </pic:spPr>
+                </pic:pic>
+              </a:graphicData>
+            </a:graphic>
+          </wp:inline>
+        </w:drawing>
+      </w:r>
+    </w:p>
+    <w:p>
+      <w:pPr>
+        <w:jc w:val="both"/>
+        <w:rPr>
+          <w:rFonts w:ascii="Times New Roman" w:hAnsi="Times New Roman" w:cs="Times New Roman"/>
+        </w:rPr>
+      </w:pPr>
+      <w:r>
+        <w:rPr>
+          <w:rFonts w:ascii="Times New Roman" w:hAnsi="Times New Roman" w:cs="Times New Roman"/>
+        </w:rPr>
+        <w:t>b) In the test data set, s</w:t>
+      </w:r>
+      <w:r>
+        <w:rPr>
+          <w:rFonts w:ascii="Times New Roman" w:hAnsi="Times New Roman" w:cs="Times New Roman"/>
+        </w:rPr>
+        <w:t>ystem precision is 0.8228.</w:t>
+      </w:r>
+    </w:p>
+    <w:p>
+      <w:pPr>
+        <w:jc w:val="both"/>
+        <w:rPr>
+          <w:rFonts w:ascii="Times New Roman" w:hAnsi="Times New Roman" w:cs="Times New Roman"/>
+        </w:rPr>
+      </w:pPr>
+      <w:r>
+        <w:rPr>
+          <w:noProof/>
+        </w:rPr>
+        <w:drawing>
+          <wp:inline distT="0" distB="0" distL="0" distR="0" wp14:anchorId="0E7C6913" wp14:editId="2503C15D">
+            <wp:extent cx="1647825" cy="3044197"/>
+            <wp:effectExtent l="0" t="0" r="0" b="3810"/>
+            <wp:docPr id="3" name="Picture 3" descr="Text&#10;&#10;Description automatically generated with medium confidence"/>
+            <wp:cNvGraphicFramePr>
+              <a:graphicFrameLocks xmlns:a="http://schemas.openxmlformats.org/drawingml/2006/main" noChangeAspect="1"/>
+            </wp:cNvGraphicFramePr>
+            <a:graphic xmlns:a="http://schemas.openxmlformats.org/drawingml/2006/main">
+              <a:graphicData uri="http://schemas.openxmlformats.org/drawingml/2006/picture">
+                <pic:pic xmlns:pic="http://schemas.openxmlformats.org/drawingml/2006/picture">
+                  <pic:nvPicPr>
+                    <pic:cNvPr id="3" name="Picture 3" descr="Text&#10;&#10;Description automatically generated with medium confidence"/>
+                    <pic:cNvPicPr/>
+                  </pic:nvPicPr>
+                  <pic:blipFill>
+                    <a:blip r:embed="rId9"/>
+                    <a:stretch>
+                      <a:fillRect/>
+                    </a:stretch>
+                  </pic:blipFill>
+                  <pic:spPr>
+                    <a:xfrm>
+                      <a:off x="0" y="0"/>
+                      <a:ext cx="1648954" cy="3046283"/>
+                    </a:xfrm>
+                    <a:prstGeom prst="rect">
+                      <a:avLst/>
+                    </a:prstGeom>
+                  </pic:spPr>
+                </pic:pic>
+              </a:graphicData>
+            </a:graphic>
+          </wp:inline>
+        </w:drawing>
+      </w:r>
+    </w:p>
+    <w:p>
+      <w:pPr>
+        <w:jc w:val="both"/>
+        <w:rPr>
+          <w:rFonts w:ascii="Times New Roman" w:hAnsi="Times New Roman" w:cs="Times New Roman"/>
+        </w:rPr>
+      </w:pPr>
+      <w:r>
+        <w:rPr>
+          <w:rFonts w:ascii="Times New Roman" w:hAnsi="Times New Roman" w:cs="Times New Roman"/>
+        </w:rPr>
+        <w:lastRenderedPageBreak/>
+        <w:t>5) Analysis</w:t>
+      </w:r>
+    </w:p>
+    <w:p>
+      <w:pPr>
+        <w:jc w:val="both"/>
+        <w:rPr>
+          <w:rFonts w:ascii="Times New Roman" w:hAnsi="Times New Roman" w:cs="Times New Roman"/>
+        </w:rPr>
+      </w:pPr>
+      <w:r>
+        <w:rPr>
+          <w:rFonts w:ascii="Times New Roman" w:hAnsi="Times New Roman" w:cs="Times New Roman"/>
+        </w:rPr>
+        <w:t xml:space="preserve">At the first validation, the system only </w:t>
+      </w:r>
+      <w:r>
+        <w:rPr>
+          <w:rFonts w:ascii="Times New Roman" w:hAnsi="Times New Roman" w:cs="Times New Roman"/>
+        </w:rPr>
+        <w:t>returned</w:t>
+      </w:r>
+      <w:r>
+        <w:rPr>
+          <w:rFonts w:ascii="Times New Roman" w:hAnsi="Times New Roman" w:cs="Times New Roman"/>
+        </w:rPr>
+        <w:t xml:space="preserve"> a precision of 0.5616. </w:t>
+      </w:r>
+      <w:r>
+        <w:rPr>
+          <w:rFonts w:ascii="Times New Roman" w:hAnsi="Times New Roman" w:cs="Times New Roman"/>
+        </w:rPr>
+        <w:t>The issue is the possibilities become too tiny to zero in long documents</w:t>
+      </w:r>
+      <w:r>
+        <w:rPr>
+          <w:rFonts w:ascii="Times New Roman" w:hAnsi="Times New Roman" w:cs="Times New Roman"/>
+        </w:rPr>
+        <w:t xml:space="preserve">, so that these documents were assigned to negative. The correction of using log </w:t>
+      </w:r>
+      <w:r>
+        <w:rPr>
+          <w:rFonts w:ascii="Times New Roman" w:hAnsi="Times New Roman" w:cs="Times New Roman"/>
+        </w:rPr>
+        <w:t xml:space="preserve">space </w:t>
+      </w:r>
+      <w:r>
+        <w:rPr>
+          <w:rFonts w:ascii="Times New Roman" w:hAnsi="Times New Roman" w:cs="Times New Roman"/>
+        </w:rPr>
+        <w:t xml:space="preserve">increased the precision to 0.81316. After adding removing stop word and expanding vocabulary, the precision achieved 0.8228. It shows that </w:t>
+      </w:r>
+      <w:r>
+        <w:rPr>
+          <w:rFonts w:ascii="Times New Roman" w:hAnsi="Times New Roman" w:cs="Times New Roman"/>
+        </w:rPr>
+        <w:t xml:space="preserve">both of transformation of target space and cleaning data can improve system performance. </w:t>
+      </w:r>
+    </w:p>
+    <w:p>
+      <w:pPr>
+        <w:jc w:val="both"/>
+        <w:rPr>
+          <w:rFonts w:ascii="Times New Roman" w:hAnsi="Times New Roman" w:cs="Times New Roman"/>
+        </w:rPr>
+      </w:pPr>
+      <w:r>
+        <w:rPr>
+          <w:rFonts w:ascii="Times New Roman" w:hAnsi="Times New Roman" w:cs="Times New Roman"/>
+        </w:rPr>
+        <w:t>By observing the misclassification, it can be found that 3</w:t>
+      </w:r>
+      <w:r>
+        <w:rPr>
+          <w:rFonts w:ascii="Times New Roman" w:hAnsi="Times New Roman" w:cs="Times New Roman"/>
+        </w:rPr>
+        <w:t>5</w:t>
+      </w:r>
+      <w:r>
+        <w:rPr>
+          <w:rFonts w:ascii="Times New Roman" w:hAnsi="Times New Roman" w:cs="Times New Roman"/>
+        </w:rPr>
+        <w:t>% of the errors occurred in assigning pos to neg, and 6</w:t>
+      </w:r>
+      <w:r>
+        <w:rPr>
+          <w:rFonts w:ascii="Times New Roman" w:hAnsi="Times New Roman" w:cs="Times New Roman"/>
+        </w:rPr>
+        <w:t>5</w:t>
+      </w:r>
+      <w:r>
+        <w:rPr>
+          <w:rFonts w:ascii="Times New Roman" w:hAnsi="Times New Roman" w:cs="Times New Roman"/>
+        </w:rPr>
+        <w:t>% of errors were due to assigning neg to pos</w:t>
+      </w:r>
+      <w:r>
+        <w:rPr>
+          <w:rFonts w:ascii="Times New Roman" w:hAnsi="Times New Roman" w:cs="Times New Roman"/>
+        </w:rPr>
+        <w:t xml:space="preserve">. The reason is not clear yet. One possibility is more tokens which doesn’t encounter in test reviews in positive class than that in negative class. Because these unseen tokens were </w:t>
+      </w:r>
+      <w:r>
+        <w:rPr>
+          <w:rFonts w:ascii="Times New Roman" w:hAnsi="Times New Roman" w:cs="Times New Roman"/>
+        </w:rPr>
+        <w:t>ignored</w:t>
+      </w:r>
+      <w:r>
+        <w:rPr>
+          <w:rFonts w:ascii="Times New Roman" w:hAnsi="Times New Roman" w:cs="Times New Roman"/>
+        </w:rPr>
+        <w:t xml:space="preserve"> in prediction process, it means </w:t>
+      </w:r>
+      <w:r>
+        <w:rPr>
+          <w:rFonts w:ascii="Times New Roman" w:hAnsi="Times New Roman" w:cs="Times New Roman"/>
+        </w:rPr>
+        <w:t xml:space="preserve">1.0 </w:t>
+      </w:r>
+      <w:r>
+        <w:rPr>
+          <w:rFonts w:ascii="Times New Roman" w:hAnsi="Times New Roman" w:cs="Times New Roman"/>
+        </w:rPr>
+        <w:t>timed</w:t>
+      </w:r>
+      <w:r>
+        <w:rPr>
+          <w:rFonts w:ascii="Times New Roman" w:hAnsi="Times New Roman" w:cs="Times New Roman"/>
+        </w:rPr>
+        <w:t xml:space="preserve"> previous multiplied possibilities chain. On the contrary, </w:t>
+      </w:r>
+      <w:r>
+        <w:rPr>
+          <w:rFonts w:ascii="Times New Roman" w:hAnsi="Times New Roman" w:cs="Times New Roman"/>
+        </w:rPr>
+        <w:t>a</w:t>
+      </w:r>
+      <w:r>
+        <w:rPr>
+          <w:rFonts w:ascii="Times New Roman" w:hAnsi="Times New Roman" w:cs="Times New Roman"/>
+        </w:rPr>
+        <w:t xml:space="preserve"> token in vocabulary means it a tiny possibility</w:t>
+      </w:r>
+      <w:r>
+        <w:rPr>
+          <w:rFonts w:ascii="Times New Roman" w:hAnsi="Times New Roman" w:cs="Times New Roman"/>
+        </w:rPr>
+        <w:t>, such as 2.51e-7</w:t>
+      </w:r>
+      <w:r>
+        <w:rPr>
+          <w:rFonts w:ascii="Times New Roman" w:hAnsi="Times New Roman" w:cs="Times New Roman"/>
+        </w:rPr>
+        <w:t xml:space="preserve"> </w:t>
+      </w:r>
+      <w:r>
+        <w:rPr>
+          <w:rFonts w:ascii="Times New Roman" w:hAnsi="Times New Roman" w:cs="Times New Roman"/>
+        </w:rPr>
+        <w:t>timed</w:t>
+      </w:r>
+      <w:r>
+        <w:rPr>
+          <w:rFonts w:ascii="Times New Roman" w:hAnsi="Times New Roman" w:cs="Times New Roman"/>
+        </w:rPr>
+        <w:t xml:space="preserve"> previous possibilities chain. </w:t>
+      </w:r>
+    </w:p>
+    <w:p>
+      <w:pPr>
+        <w:jc w:val="both"/>
+        <w:rPr>
+          <w:rFonts w:ascii="Times New Roman" w:hAnsi="Times New Roman" w:cs="Times New Roman"/>
+        </w:rPr>
+      </w:pPr>
+      <w:r>
+        <w:rPr>
+          <w:rFonts w:ascii="Times New Roman" w:hAnsi="Times New Roman" w:cs="Times New Roman"/>
+        </w:rPr>
+        <w:t xml:space="preserve">Another thing can contribute to increase precision is </w:t>
+      </w:r>
+      <w:r>
+        <w:rPr>
+          <w:rFonts w:ascii="Times New Roman" w:hAnsi="Times New Roman" w:cs="Times New Roman"/>
+        </w:rPr>
+        <w:t>l</w:t>
+      </w:r>
+      <w:r>
+        <w:rPr>
+          <w:rFonts w:ascii="Times New Roman" w:hAnsi="Times New Roman" w:cs="Times New Roman"/>
+        </w:rPr>
+        <w:t>emmatization</w:t>
+      </w:r>
+      <w:r>
+        <w:rPr>
+          <w:rFonts w:ascii="Times New Roman" w:hAnsi="Times New Roman" w:cs="Times New Roman"/>
+        </w:rPr>
+        <w:t xml:space="preserve"> </w:t>
+      </w:r>
+      <w:r>
+        <w:rPr>
+          <w:rFonts w:ascii="Times New Roman" w:hAnsi="Times New Roman" w:cs="Times New Roman"/>
+        </w:rPr>
+        <w:t>and emb</w:t>
+      </w:r>
+      <w:r>
+        <w:rPr>
+          <w:rFonts w:ascii="Times New Roman" w:hAnsi="Times New Roman" w:cs="Times New Roman"/>
+        </w:rPr>
+        <w:t>edding</w:t>
+      </w:r>
+      <w:r>
+        <w:rPr>
+          <w:rFonts w:ascii="Times New Roman" w:hAnsi="Times New Roman" w:cs="Times New Roman"/>
+        </w:rPr>
+        <w:t xml:space="preserve">. Due to </w:t>
+      </w:r>
+      <w:r>
+        <w:rPr>
+          <w:rFonts w:ascii="Times New Roman" w:hAnsi="Times New Roman" w:cs="Times New Roman"/>
+        </w:rPr>
+        <w:t xml:space="preserve">the limitation of no using professional package, stemming need to create a huge dictionary and be computation intensive. </w:t>
+      </w:r>
+      <w:r>
+        <w:rPr>
+          <w:rFonts w:ascii="Times New Roman" w:hAnsi="Times New Roman" w:cs="Times New Roman"/>
+        </w:rPr>
+        <w:t xml:space="preserve">Embedding is impossible to do it without huge training data set. </w:t>
+      </w:r>
+    </w:p>
+    <w:p>
+      <w:pPr>
+        <w:jc w:val="both"/>
+        <w:rPr>
+          <w:rFonts w:ascii="Times New Roman" w:hAnsi="Times New Roman" w:cs="Times New Roman"/>
+        </w:rPr>
+      </w:pPr>
+      <w:r>
+        <w:rPr>
+          <w:rFonts w:ascii="Times New Roman" w:hAnsi="Times New Roman" w:cs="Times New Roman"/>
+        </w:rPr>
+        <w:t xml:space="preserve">On the other hand, the BOW loss the context. For example, “he is happy” has opposite meaning of “I don’t think he is happy”. </w:t>
+      </w:r>
+    </w:p>
+    <w:p>
+      <w:pPr>
+        <w:jc w:val="both"/>
+        <w:rPr>
+          <w:rFonts w:ascii="Times New Roman" w:hAnsi="Times New Roman" w:cs="Times New Roman" w:hint="eastAsia"/>
+        </w:rPr>
+      </w:pPr>
+      <w:r>
+        <w:rPr>
+          <w:rFonts w:ascii="Times New Roman" w:hAnsi="Times New Roman" w:cs="Times New Roman"/>
+        </w:rPr>
+        <w:t>6</w:t>
+      </w:r>
+      <w:r>
+        <w:rPr>
+          <w:rFonts w:ascii="Times New Roman" w:hAnsi="Times New Roman" w:cs="Times New Roman" w:hint="eastAsia"/>
+        </w:rPr>
+        <w:t>)</w:t>
+      </w:r>
+      <w:r>
+        <w:rPr>
+          <w:rFonts w:ascii="Times New Roman" w:hAnsi="Times New Roman" w:cs="Times New Roman"/>
+        </w:rPr>
+        <w:t xml:space="preserve"> Use</w:t>
+      </w:r>
+    </w:p>
+    <w:p>
+      <w:pPr>
+        <w:jc w:val="both"/>
+        <w:rPr>
+          <w:rFonts w:ascii="Times New Roman" w:hAnsi="Times New Roman" w:cs="Times New Roman"/>
+        </w:rPr>
+      </w:pPr>
+      <w:r>
+        <w:rPr>
+          <w:rFonts w:ascii="Times New Roman" w:hAnsi="Times New Roman" w:cs="Times New Roman"/>
+        </w:rPr>
+        <w:t xml:space="preserve">The preprocess1.py and preprocess2.py work for different cases. </w:t>
+      </w:r>
+    </w:p>
+    <w:p>
+      <w:pPr>
+        <w:pStyle w:val="ListParagraph"/>
+        <w:numPr>
+          <w:ilvl w:val="0"/>
+          <w:numId w:val="1"/>
+        </w:numPr>
+        <w:jc w:val="both"/>
+        <w:rPr>
+          <w:rFonts w:ascii="Times New Roman" w:hAnsi="Times New Roman" w:cs="Times New Roman"/>
+        </w:rPr>
+      </w:pPr>
+      <w:r>
+        <w:rPr>
+          <w:rFonts w:ascii="Times New Roman" w:hAnsi="Times New Roman" w:cs="Times New Roman"/>
+        </w:rPr>
+        <w:t xml:space="preserve">In the case </w:t>
+      </w:r>
+      <w:r>
+        <w:rPr>
+          <w:rFonts w:ascii="Times New Roman" w:hAnsi="Times New Roman" w:cs="Times New Roman"/>
+        </w:rPr>
+        <w:t xml:space="preserve">like question 2b, one line per example, the label at the beginning of each line, </w:t>
+      </w:r>
+      <w:r>
+        <w:rPr>
+          <w:rFonts w:ascii="Times New Roman" w:hAnsi="Times New Roman" w:cs="Times New Roman"/>
+        </w:rPr>
+        <w:t xml:space="preserve">and the test data without label, </w:t>
+      </w:r>
+      <w:r>
+        <w:rPr>
+          <w:rFonts w:ascii="Times New Roman" w:hAnsi="Times New Roman" w:cs="Times New Roman"/>
+        </w:rPr>
+        <w:t>run the preprocess</w:t>
+      </w:r>
+      <w:r>
+        <w:rPr>
+          <w:rFonts w:ascii="Times New Roman" w:hAnsi="Times New Roman" w:cs="Times New Roman"/>
+        </w:rPr>
+        <w:t>2</w:t>
+      </w:r>
+      <w:r>
+        <w:rPr>
+          <w:rFonts w:ascii="Times New Roman" w:hAnsi="Times New Roman" w:cs="Times New Roman"/>
+        </w:rPr>
+        <w:t>.py on the command line:</w:t>
+      </w:r>
+    </w:p>
+    <w:p>
+      <w:pPr>
+        <w:pStyle w:val="ListParagraph"/>
+        <w:jc w:val="both"/>
+        <w:rPr>
+          <w:rFonts w:ascii="Times New Roman" w:hAnsi="Times New Roman" w:cs="Times New Roman"/>
+          <w:b/>
+          <w:bCs/>
+        </w:rPr>
+      </w:pPr>
+      <w:r>
+        <w:rPr>
+          <w:rFonts w:ascii="Times New Roman" w:hAnsi="Times New Roman" w:cs="Times New Roman"/>
+          <w:b/>
+          <w:bCs/>
+        </w:rPr>
+        <w:t>python preprocess2.py</w:t>
+      </w:r>
+      <w:r>
+        <w:rPr>
+          <w:rFonts w:ascii="Times New Roman" w:hAnsi="Times New Roman" w:cs="Times New Roman"/>
+          <w:b/>
+          <w:bCs/>
+        </w:rPr>
+        <w:t xml:space="preserve"> training_file.py test_file.py </w:t>
+      </w:r>
+      <w:proofErr w:type="spellStart"/>
+      <w:r>
+        <w:rPr>
+          <w:rFonts w:ascii="Times New Roman" w:hAnsi="Times New Roman" w:cs="Times New Roman"/>
+          <w:b/>
+          <w:bCs/>
+        </w:rPr>
+        <w:t>parameter_</w:t>
+      </w:r>
+      <w:proofErr w:type="gramStart"/>
+      <w:r>
+        <w:rPr>
+          <w:rFonts w:ascii="Times New Roman" w:hAnsi="Times New Roman" w:cs="Times New Roman"/>
+          <w:b/>
+          <w:bCs/>
+        </w:rPr>
+        <w:t>file.NB</w:t>
+      </w:r>
+      <w:proofErr w:type="spellEnd"/>
+      <w:proofErr w:type="gramEnd"/>
+      <w:r>
+        <w:rPr>
+          <w:rFonts w:ascii="Times New Roman" w:hAnsi="Times New Roman" w:cs="Times New Roman"/>
+          <w:b/>
+          <w:bCs/>
+        </w:rPr>
+        <w:t xml:space="preserve"> </w:t>
+      </w:r>
+    </w:p>
+    <w:p>
+      <w:pPr>
+        <w:pStyle w:val="ListParagraph"/>
+        <w:jc w:val="both"/>
+        <w:rPr>
+          <w:rFonts w:ascii="Times New Roman" w:hAnsi="Times New Roman" w:cs="Times New Roman"/>
+        </w:rPr>
+      </w:pPr>
+      <w:r>
+        <w:rPr>
+          <w:rFonts w:ascii="Times New Roman" w:hAnsi="Times New Roman" w:cs="Times New Roman"/>
+        </w:rPr>
+        <w:t xml:space="preserve">where the </w:t>
+      </w:r>
+      <w:r>
+        <w:rPr>
+          <w:rFonts w:ascii="Times New Roman" w:hAnsi="Times New Roman" w:cs="Times New Roman"/>
+        </w:rPr>
+        <w:t>training_file.py</w:t>
+      </w:r>
+      <w:r>
+        <w:rPr>
+          <w:rFonts w:ascii="Times New Roman" w:hAnsi="Times New Roman" w:cs="Times New Roman"/>
+        </w:rPr>
+        <w:t>,</w:t>
+      </w:r>
+      <w:r>
+        <w:rPr>
+          <w:rFonts w:ascii="Times New Roman" w:hAnsi="Times New Roman" w:cs="Times New Roman"/>
+        </w:rPr>
+        <w:t xml:space="preserve"> test_file.py</w:t>
+      </w:r>
+      <w:r>
+        <w:rPr>
+          <w:rFonts w:ascii="Times New Roman" w:hAnsi="Times New Roman" w:cs="Times New Roman"/>
+        </w:rPr>
+        <w:t>,</w:t>
+      </w:r>
+      <w:r>
+        <w:rPr>
+          <w:rFonts w:ascii="Times New Roman" w:hAnsi="Times New Roman" w:cs="Times New Roman"/>
+        </w:rPr>
+        <w:t xml:space="preserve"> </w:t>
+      </w:r>
+      <w:proofErr w:type="spellStart"/>
+      <w:r>
+        <w:rPr>
+          <w:rFonts w:ascii="Times New Roman" w:hAnsi="Times New Roman" w:cs="Times New Roman"/>
+        </w:rPr>
+        <w:t>parameter_</w:t>
+      </w:r>
+      <w:proofErr w:type="gramStart"/>
+      <w:r>
+        <w:rPr>
+          <w:rFonts w:ascii="Times New Roman" w:hAnsi="Times New Roman" w:cs="Times New Roman"/>
+        </w:rPr>
+        <w:t>file.NB</w:t>
+      </w:r>
+      <w:proofErr w:type="spellEnd"/>
+      <w:proofErr w:type="gramEnd"/>
+      <w:r>
+        <w:rPr>
+          <w:rFonts w:ascii="Times New Roman" w:hAnsi="Times New Roman" w:cs="Times New Roman"/>
+        </w:rPr>
+        <w:t xml:space="preserve"> should include the path, for example:</w:t>
+      </w:r>
+    </w:p>
+    <w:p>
+      <w:pPr>
+        <w:pStyle w:val="ListParagraph"/>
+        <w:rPr>
+          <w:rFonts w:ascii="Times New Roman" w:hAnsi="Times New Roman" w:cs="Times New Roman"/>
+          <w:i/>
+          <w:iCs/>
+        </w:rPr>
+      </w:pPr>
+      <w:r>
+        <w:rPr>
+          <w:rFonts w:ascii="Times New Roman" w:hAnsi="Times New Roman" w:cs="Times New Roman"/>
+          <w:i/>
+          <w:iCs/>
+        </w:rPr>
+        <w:t>python preprocess2.py G://CUNY/NLP/Assignments/HW2/train2.txt G://CUNY/NLP/Assignments/HW2/test2.txt G://CUNY/NLP/Assignments/HW2/movie-review-small.NB</w:t>
+      </w:r>
+    </w:p>
+    <w:p>
+      <w:pPr>
+        <w:pStyle w:val="ListParagraph"/>
+        <w:jc w:val="both"/>
+        <w:rPr>
+          <w:rFonts w:ascii="Times New Roman" w:hAnsi="Times New Roman" w:cs="Times New Roman"/>
+        </w:rPr>
+      </w:pPr>
+    </w:p>
+    <w:p>
+      <w:pPr>
+        <w:pStyle w:val="ListParagraph"/>
+        <w:jc w:val="both"/>
+        <w:rPr>
+          <w:rFonts w:ascii="Times New Roman" w:hAnsi="Times New Roman" w:cs="Times New Roman"/>
+        </w:rPr>
+      </w:pPr>
+      <w:r>
+        <w:rPr>
+          <w:rFonts w:ascii="Times New Roman" w:hAnsi="Times New Roman" w:cs="Times New Roman"/>
+        </w:rPr>
+        <w:t xml:space="preserve">Once the execution of preprocess2.py is done, </w:t>
+      </w:r>
+      <w:r>
+        <w:rPr>
+          <w:rFonts w:ascii="Times New Roman" w:hAnsi="Times New Roman" w:cs="Times New Roman"/>
+        </w:rPr>
+        <w:t>execute the NB.py:</w:t>
+      </w:r>
+    </w:p>
+    <w:p>
+      <w:pPr>
+        <w:pStyle w:val="ListParagraph"/>
+        <w:jc w:val="both"/>
+        <w:rPr>
+          <w:rFonts w:ascii="Times New Roman" w:hAnsi="Times New Roman" w:cs="Times New Roman"/>
+          <w:b/>
+          <w:bCs/>
+        </w:rPr>
+      </w:pPr>
+      <w:r>
+        <w:rPr>
+          <w:rFonts w:ascii="Times New Roman" w:hAnsi="Times New Roman" w:cs="Times New Roman"/>
+          <w:b/>
+          <w:bCs/>
+        </w:rPr>
+        <w:t xml:space="preserve">python NB.py </w:t>
+      </w:r>
+      <w:proofErr w:type="spellStart"/>
+      <w:r>
+        <w:rPr>
+          <w:rFonts w:ascii="Times New Roman" w:hAnsi="Times New Roman" w:cs="Times New Roman"/>
+          <w:b/>
+          <w:bCs/>
+        </w:rPr>
+        <w:t>preprocess_file</w:t>
+      </w:r>
+      <w:r>
+        <w:rPr>
+          <w:rFonts w:ascii="Times New Roman" w:hAnsi="Times New Roman" w:cs="Times New Roman" w:hint="eastAsia"/>
+          <w:b/>
+          <w:bCs/>
+        </w:rPr>
+        <w:t>_</w:t>
+      </w:r>
+      <w:r>
+        <w:rPr>
+          <w:rFonts w:ascii="Times New Roman" w:hAnsi="Times New Roman" w:cs="Times New Roman"/>
+          <w:b/>
+          <w:bCs/>
+        </w:rPr>
+        <w:t>name</w:t>
+      </w:r>
+      <w:proofErr w:type="spellEnd"/>
+      <w:r>
+        <w:rPr>
+          <w:rFonts w:ascii="Times New Roman" w:hAnsi="Times New Roman" w:cs="Times New Roman"/>
+          <w:b/>
+          <w:bCs/>
+        </w:rPr>
+        <w:t xml:space="preserve"> </w:t>
+      </w:r>
+      <w:proofErr w:type="spellStart"/>
+      <w:r>
+        <w:rPr>
+          <w:rFonts w:ascii="Times New Roman" w:hAnsi="Times New Roman" w:cs="Times New Roman"/>
+          <w:b/>
+          <w:bCs/>
+        </w:rPr>
+        <w:t>parameter_file_name</w:t>
+      </w:r>
+      <w:proofErr w:type="spellEnd"/>
+      <w:r>
+        <w:rPr>
+          <w:rFonts w:ascii="Times New Roman" w:hAnsi="Times New Roman" w:cs="Times New Roman"/>
+          <w:b/>
+          <w:bCs/>
+        </w:rPr>
+        <w:t xml:space="preserve"> </w:t>
+      </w:r>
+      <w:proofErr w:type="spellStart"/>
+      <w:r>
+        <w:rPr>
+          <w:rFonts w:ascii="Times New Roman" w:hAnsi="Times New Roman" w:cs="Times New Roman"/>
+          <w:b/>
+          <w:bCs/>
+        </w:rPr>
+        <w:t>output_file_name</w:t>
+      </w:r>
+      <w:proofErr w:type="spellEnd"/>
+      <w:r>
+        <w:rPr>
+          <w:rFonts w:ascii="Times New Roman" w:hAnsi="Times New Roman" w:cs="Times New Roman"/>
+          <w:b/>
+          <w:bCs/>
+        </w:rPr>
+        <w:t xml:space="preserve"> </w:t>
+      </w:r>
+      <w:r>
+        <w:rPr>
+          <w:rFonts w:ascii="Times New Roman" w:hAnsi="Times New Roman" w:cs="Times New Roman"/>
+          <w:b/>
+          <w:bCs/>
+        </w:rPr>
+        <w:t>train</w:t>
+      </w:r>
+      <w:r>
+        <w:rPr>
+          <w:rFonts w:ascii="Times New Roman" w:hAnsi="Times New Roman" w:cs="Times New Roman"/>
+          <w:b/>
+          <w:bCs/>
+        </w:rPr>
+        <w:t xml:space="preserve"> </w:t>
+      </w:r>
+      <w:r>
+        <w:rPr>
+          <w:rFonts w:ascii="Times New Roman" w:hAnsi="Times New Roman" w:cs="Times New Roman"/>
+          <w:b/>
+          <w:bCs/>
+        </w:rPr>
+        <w:t>pred</w:t>
+      </w:r>
+    </w:p>
+    <w:p>
+      <w:pPr>
+        <w:pStyle w:val="ListParagraph"/>
+        <w:jc w:val="both"/>
+        <w:rPr>
+          <w:rFonts w:ascii="Times New Roman" w:hAnsi="Times New Roman" w:cs="Times New Roman"/>
+        </w:rPr>
+      </w:pPr>
+      <w:proofErr w:type="gramStart"/>
+      <w:r>
+        <w:rPr>
+          <w:rFonts w:ascii="Times New Roman" w:hAnsi="Times New Roman" w:cs="Times New Roman"/>
+        </w:rPr>
+        <w:t>where</w:t>
+      </w:r>
+      <w:proofErr w:type="gramEnd"/>
+      <w:r>
+        <w:rPr>
+          <w:rFonts w:ascii="Times New Roman" w:hAnsi="Times New Roman" w:cs="Times New Roman"/>
+        </w:rPr>
+        <w:t xml:space="preserve">, </w:t>
+      </w:r>
+      <w:r>
+        <w:rPr>
+          <w:rFonts w:ascii="Times New Roman" w:hAnsi="Times New Roman" w:cs="Times New Roman"/>
+        </w:rPr>
+        <w:tab/>
+      </w:r>
+      <w:proofErr w:type="spellStart"/>
+      <w:r>
+        <w:rPr>
+          <w:rFonts w:ascii="Times New Roman" w:hAnsi="Times New Roman" w:cs="Times New Roman"/>
+        </w:rPr>
+        <w:t>preprocess_file</w:t>
+      </w:r>
+      <w:r>
+        <w:rPr>
+          <w:rFonts w:ascii="Times New Roman" w:hAnsi="Times New Roman" w:cs="Times New Roman" w:hint="eastAsia"/>
+        </w:rPr>
+        <w:t>_</w:t>
+      </w:r>
+      <w:r>
+        <w:rPr>
+          <w:rFonts w:ascii="Times New Roman" w:hAnsi="Times New Roman" w:cs="Times New Roman"/>
+        </w:rPr>
+        <w:t>name</w:t>
+      </w:r>
+      <w:proofErr w:type="spellEnd"/>
+      <w:r>
+        <w:rPr>
+          <w:rFonts w:ascii="Times New Roman" w:hAnsi="Times New Roman" w:cs="Times New Roman"/>
+        </w:rPr>
+        <w:t>:</w:t>
+      </w:r>
+      <w:r>
+        <w:rPr>
+          <w:rFonts w:ascii="Times New Roman" w:hAnsi="Times New Roman" w:cs="Times New Roman"/>
+        </w:rPr>
+        <w:tab/>
+      </w:r>
+      <w:r>
+        <w:rPr>
+          <w:rFonts w:ascii="Times New Roman" w:hAnsi="Times New Roman" w:cs="Times New Roman"/>
+        </w:rPr>
+        <w:t>the preprocessed file, the output file of preprocess1/2.py</w:t>
+      </w:r>
+      <w:r>
+        <w:rPr>
+          <w:rFonts w:ascii="Times New Roman" w:hAnsi="Times New Roman" w:cs="Times New Roman"/>
+        </w:rPr>
+        <w:t xml:space="preserve">, </w:t>
+      </w:r>
+    </w:p>
+    <w:p>
+      <w:pPr>
+        <w:pStyle w:val="ListParagraph"/>
+        <w:ind w:left="2880" w:firstLine="720"/>
+        <w:jc w:val="both"/>
+        <w:rPr>
+          <w:rFonts w:ascii="Times New Roman" w:hAnsi="Times New Roman" w:cs="Times New Roman"/>
+        </w:rPr>
+      </w:pPr>
+      <w:r>
+        <w:rPr>
+          <w:rFonts w:ascii="Times New Roman" w:hAnsi="Times New Roman" w:cs="Times New Roman"/>
+        </w:rPr>
+        <w:t>including path and file name</w:t>
+      </w:r>
+    </w:p>
+    <w:p>
+      <w:pPr>
+        <w:pStyle w:val="ListParagraph"/>
+        <w:ind w:firstLine="720"/>
+        <w:jc w:val="both"/>
+        <w:rPr>
+          <w:rFonts w:ascii="Times New Roman" w:hAnsi="Times New Roman" w:cs="Times New Roman"/>
+        </w:rPr>
+      </w:pPr>
+      <w:proofErr w:type="spellStart"/>
+      <w:r>
+        <w:rPr>
+          <w:rFonts w:ascii="Times New Roman" w:hAnsi="Times New Roman" w:cs="Times New Roman"/>
+        </w:rPr>
+        <w:t>parameter_file_name</w:t>
+      </w:r>
+      <w:proofErr w:type="spellEnd"/>
+      <w:r>
+        <w:rPr>
+          <w:rFonts w:ascii="Times New Roman" w:hAnsi="Times New Roman" w:cs="Times New Roman"/>
+        </w:rPr>
+        <w:t>:</w:t>
+      </w:r>
+      <w:r>
+        <w:rPr>
+          <w:rFonts w:ascii="Times New Roman" w:hAnsi="Times New Roman" w:cs="Times New Roman"/>
+        </w:rPr>
+        <w:tab/>
+      </w:r>
+      <w:r>
+        <w:rPr>
+          <w:rFonts w:ascii="Times New Roman" w:hAnsi="Times New Roman" w:cs="Times New Roman"/>
+        </w:rPr>
+        <w:t xml:space="preserve">the </w:t>
+      </w:r>
+      <w:r>
+        <w:rPr>
+          <w:rFonts w:ascii="Times New Roman" w:hAnsi="Times New Roman" w:cs="Times New Roman"/>
+        </w:rPr>
+        <w:t>parameter</w:t>
+      </w:r>
+      <w:r>
+        <w:rPr>
+          <w:rFonts w:ascii="Times New Roman" w:hAnsi="Times New Roman" w:cs="Times New Roman"/>
+        </w:rPr>
+        <w:t xml:space="preserve"> file, the </w:t>
+      </w:r>
+      <w:r>
+        <w:rPr>
+          <w:rFonts w:ascii="Times New Roman" w:hAnsi="Times New Roman" w:cs="Times New Roman"/>
+        </w:rPr>
+        <w:t>parameter</w:t>
+      </w:r>
+      <w:r>
+        <w:rPr>
+          <w:rFonts w:ascii="Times New Roman" w:hAnsi="Times New Roman" w:cs="Times New Roman"/>
+        </w:rPr>
+        <w:t xml:space="preserve"> file of </w:t>
+      </w:r>
+      <w:r>
+        <w:rPr>
+          <w:rFonts w:ascii="Times New Roman" w:hAnsi="Times New Roman" w:cs="Times New Roman"/>
+        </w:rPr>
+        <w:t>NB model</w:t>
+      </w:r>
+      <w:r>
+        <w:rPr>
+          <w:rFonts w:ascii="Times New Roman" w:hAnsi="Times New Roman" w:cs="Times New Roman"/>
+        </w:rPr>
+        <w:t>, including</w:t>
+      </w:r>
+      <w:r>
+        <w:rPr>
+          <w:rFonts w:ascii="Times New Roman" w:hAnsi="Times New Roman" w:cs="Times New Roman"/>
+        </w:rPr>
+        <w:t xml:space="preserve"> path </w:t>
+      </w:r>
+    </w:p>
+    <w:p>
+      <w:pPr>
+        <w:pStyle w:val="ListParagraph"/>
+        <w:ind w:left="2880" w:firstLine="720"/>
+        <w:jc w:val="both"/>
+        <w:rPr>
+          <w:rFonts w:ascii="Times New Roman" w:hAnsi="Times New Roman" w:cs="Times New Roman"/>
+        </w:rPr>
+      </w:pPr>
+      <w:r>
+        <w:rPr>
+          <w:rFonts w:ascii="Times New Roman" w:hAnsi="Times New Roman" w:cs="Times New Roman"/>
+        </w:rPr>
+        <w:t>path and file name</w:t>
+      </w:r>
+    </w:p>
+    <w:p>
+      <w:pPr>
+        <w:pStyle w:val="ListParagraph"/>
+        <w:jc w:val="both"/>
+        <w:rPr>
+          <w:rFonts w:ascii="Times New Roman" w:hAnsi="Times New Roman" w:cs="Times New Roman"/>
+        </w:rPr>
+      </w:pPr>
+      <w:r>
+        <w:rPr>
+          <w:rFonts w:ascii="Times New Roman" w:hAnsi="Times New Roman" w:cs="Times New Roman"/>
+        </w:rPr>
+        <w:tab/>
+      </w:r>
+      <w:proofErr w:type="spellStart"/>
+      <w:r>
+        <w:rPr>
+          <w:rFonts w:ascii="Times New Roman" w:hAnsi="Times New Roman" w:cs="Times New Roman"/>
+        </w:rPr>
+        <w:t>output_file_name</w:t>
+      </w:r>
+      <w:proofErr w:type="spellEnd"/>
+      <w:r>
+        <w:rPr>
+          <w:rFonts w:ascii="Times New Roman" w:hAnsi="Times New Roman" w:cs="Times New Roman"/>
+        </w:rPr>
+        <w:t>:</w:t>
+      </w:r>
+      <w:r>
+        <w:rPr>
+          <w:rFonts w:ascii="Times New Roman" w:hAnsi="Times New Roman" w:cs="Times New Roman"/>
+        </w:rPr>
+        <w:tab/>
+      </w:r>
+      <w:r>
+        <w:rPr>
+          <w:rFonts w:ascii="Times New Roman" w:hAnsi="Times New Roman" w:cs="Times New Roman"/>
+        </w:rPr>
+        <w:t xml:space="preserve">the </w:t>
+      </w:r>
+      <w:r>
+        <w:rPr>
+          <w:rFonts w:ascii="Times New Roman" w:hAnsi="Times New Roman" w:cs="Times New Roman"/>
+        </w:rPr>
+        <w:t>output</w:t>
+      </w:r>
+      <w:r>
+        <w:rPr>
+          <w:rFonts w:ascii="Times New Roman" w:hAnsi="Times New Roman" w:cs="Times New Roman"/>
+        </w:rPr>
+        <w:t xml:space="preserve"> file, </w:t>
+      </w:r>
+      <w:r>
+        <w:rPr>
+          <w:rFonts w:ascii="Times New Roman" w:hAnsi="Times New Roman" w:cs="Times New Roman"/>
+        </w:rPr>
+        <w:t>the validation results</w:t>
+      </w:r>
+      <w:r>
+        <w:rPr>
+          <w:rFonts w:ascii="Times New Roman" w:hAnsi="Times New Roman" w:cs="Times New Roman"/>
+        </w:rPr>
+        <w:t>,</w:t>
+      </w:r>
+      <w:r>
+        <w:rPr>
+          <w:rFonts w:ascii="Times New Roman" w:hAnsi="Times New Roman" w:cs="Times New Roman"/>
+        </w:rPr>
+        <w:t xml:space="preserve"> including path and file name</w:t>
+      </w:r>
+    </w:p>
+    <w:p>
+      <w:pPr>
+        <w:pStyle w:val="ListParagraph"/>
+        <w:jc w:val="both"/>
+        <w:rPr>
+          <w:rFonts w:ascii="Times New Roman" w:hAnsi="Times New Roman" w:cs="Times New Roman"/>
+        </w:rPr>
+      </w:pPr>
+      <w:r>
+        <w:rPr>
+          <w:rFonts w:ascii="Times New Roman" w:hAnsi="Times New Roman" w:cs="Times New Roman"/>
+        </w:rPr>
+        <w:tab/>
+        <w:t xml:space="preserve">train: </w:t>
+      </w:r>
+      <w:r>
+        <w:rPr>
+          <w:rFonts w:ascii="Times New Roman" w:hAnsi="Times New Roman" w:cs="Times New Roman"/>
+        </w:rPr>
+        <w:tab/>
+      </w:r>
+      <w:r>
+        <w:rPr>
+          <w:rFonts w:ascii="Times New Roman" w:hAnsi="Times New Roman" w:cs="Times New Roman"/>
+        </w:rPr>
+        <w:tab/>
+      </w:r>
+      <w:r>
+        <w:rPr>
+          <w:rFonts w:ascii="Times New Roman" w:hAnsi="Times New Roman" w:cs="Times New Roman"/>
+        </w:rPr>
+        <w:tab/>
+        <w:t>True – train the mode; False – load the model parameters</w:t>
+      </w:r>
+    </w:p>
+    <w:p>
+      <w:pPr>
+        <w:pStyle w:val="ListParagraph"/>
+        <w:jc w:val="both"/>
+        <w:rPr>
+          <w:rFonts w:ascii="Times New Roman" w:hAnsi="Times New Roman" w:cs="Times New Roman"/>
+        </w:rPr>
+      </w:pPr>
+      <w:r>
+        <w:rPr>
+          <w:rFonts w:ascii="Times New Roman" w:hAnsi="Times New Roman" w:cs="Times New Roman"/>
+        </w:rPr>
+        <w:tab/>
+        <w:t xml:space="preserve">pred: </w:t>
+      </w:r>
+      <w:r>
+        <w:rPr>
+          <w:rFonts w:ascii="Times New Roman" w:hAnsi="Times New Roman" w:cs="Times New Roman"/>
+        </w:rPr>
+        <w:tab/>
+      </w:r>
+      <w:r>
+        <w:rPr>
+          <w:rFonts w:ascii="Times New Roman" w:hAnsi="Times New Roman" w:cs="Times New Roman"/>
+        </w:rPr>
+        <w:tab/>
+      </w:r>
+      <w:r>
+        <w:rPr>
+          <w:rFonts w:ascii="Times New Roman" w:hAnsi="Times New Roman" w:cs="Times New Roman"/>
+        </w:rPr>
+        <w:tab/>
+        <w:t>True – predict the test data; False – validate the test data</w:t>
+      </w:r>
+    </w:p>
+    <w:p>
+      <w:pPr>
+        <w:pStyle w:val="ListParagraph"/>
+        <w:jc w:val="both"/>
+        <w:rPr>
+          <w:rFonts w:ascii="Times New Roman" w:hAnsi="Times New Roman" w:cs="Times New Roman"/>
+        </w:rPr>
+      </w:pPr>
+    </w:p>
+    <w:p>
+      <w:pPr>
+        <w:pStyle w:val="ListParagraph"/>
+        <w:jc w:val="both"/>
+        <w:rPr>
+          <w:rFonts w:ascii="Times New Roman" w:hAnsi="Times New Roman" w:cs="Times New Roman"/>
+        </w:rPr>
+      </w:pPr>
+      <w:r>
+        <w:rPr>
+          <w:rFonts w:ascii="Times New Roman" w:hAnsi="Times New Roman" w:cs="Times New Roman"/>
+        </w:rPr>
+        <w:t xml:space="preserve">For example, the preprocessed file called </w:t>
+      </w:r>
+      <w:r>
+        <w:rPr>
+          <w:rFonts w:ascii="Times New Roman" w:hAnsi="Times New Roman" w:cs="Times New Roman"/>
+        </w:rPr>
+        <w:t>movie-review-</w:t>
+      </w:r>
+      <w:proofErr w:type="spellStart"/>
+      <w:proofErr w:type="gramStart"/>
+      <w:r>
+        <w:rPr>
+          <w:rFonts w:ascii="Times New Roman" w:hAnsi="Times New Roman" w:cs="Times New Roman"/>
+        </w:rPr>
+        <w:t>small.NB</w:t>
+      </w:r>
+      <w:proofErr w:type="spellEnd"/>
+      <w:proofErr w:type="gramEnd"/>
+      <w:r>
+        <w:rPr>
+          <w:rFonts w:ascii="Times New Roman" w:hAnsi="Times New Roman" w:cs="Times New Roman"/>
+        </w:rPr>
+        <w:t>, train and inference the test data:</w:t>
+      </w:r>
+    </w:p>
+    <w:p>
+      <w:pPr>
+        <w:pStyle w:val="ListParagraph"/>
+        <w:jc w:val="both"/>
+        <w:rPr>
+          <w:rFonts w:ascii="Times New Roman" w:hAnsi="Times New Roman" w:cs="Times New Roman"/>
+          <w:i/>
+          <w:iCs/>
+        </w:rPr>
+      </w:pPr>
+      <w:bookmarkStart w:id="2" w:name="OLE_LINK9"/>
+      <w:r>
+        <w:rPr>
+          <w:rFonts w:ascii="Times New Roman" w:hAnsi="Times New Roman" w:cs="Times New Roman"/>
+          <w:i/>
+          <w:iCs/>
+        </w:rPr>
+        <w:t xml:space="preserve">python NB.py G://CUNY/NLP/Assignments/HW2/movie-review-small.NB Noon </w:t>
+      </w:r>
+      <w:proofErr w:type="spellStart"/>
+      <w:r>
+        <w:rPr>
+          <w:rFonts w:ascii="Times New Roman" w:hAnsi="Times New Roman" w:cs="Times New Roman"/>
+          <w:i/>
+          <w:iCs/>
+        </w:rPr>
+        <w:t>Noon</w:t>
+      </w:r>
+      <w:proofErr w:type="spellEnd"/>
+      <w:r>
+        <w:rPr>
+          <w:rFonts w:ascii="Times New Roman" w:hAnsi="Times New Roman" w:cs="Times New Roman"/>
+          <w:i/>
+          <w:iCs/>
+        </w:rPr>
+        <w:t xml:space="preserve"> True </w:t>
+      </w:r>
+      <w:proofErr w:type="spellStart"/>
+      <w:r>
+        <w:rPr>
+          <w:rFonts w:ascii="Times New Roman" w:hAnsi="Times New Roman" w:cs="Times New Roman"/>
+          <w:i/>
+          <w:iCs/>
+        </w:rPr>
+        <w:t>True</w:t>
+      </w:r>
+      <w:proofErr w:type="spellEnd"/>
+    </w:p>
+    <w:p>
+      <w:pPr>
+        <w:pStyle w:val="ListParagraph"/>
+        <w:jc w:val="both"/>
+        <w:rPr>
+          <w:rFonts w:ascii="Times New Roman" w:hAnsi="Times New Roman" w:cs="Times New Roman"/>
+          <w:i/>
+          <w:iCs/>
+        </w:rPr>
+      </w:pPr>
+    </w:p>
+    <w:bookmarkEnd w:id="2"/>
+    <w:p>
+      <w:pPr>
+        <w:pStyle w:val="ListParagraph"/>
+        <w:numPr>
+          <w:ilvl w:val="0"/>
+          <w:numId w:val="1"/>
+        </w:numPr>
+        <w:jc w:val="both"/>
+        <w:rPr>
+          <w:rFonts w:ascii="Times New Roman" w:hAnsi="Times New Roman" w:cs="Times New Roman"/>
+        </w:rPr>
+      </w:pPr>
+      <w:r>
+        <w:rPr>
+          <w:rFonts w:ascii="Times New Roman" w:hAnsi="Times New Roman" w:cs="Times New Roman"/>
+        </w:rPr>
+        <w:t>In the case of validation, like question d), where the test files are stored in folders that is named as corresponding label, run the preprocess1.py on the command line:</w:t>
+      </w:r>
+    </w:p>
+    <w:p>
+      <w:pPr>
+        <w:pStyle w:val="ListParagraph"/>
+        <w:jc w:val="both"/>
+        <w:rPr>
+          <w:rFonts w:ascii="Times New Roman" w:hAnsi="Times New Roman" w:cs="Times New Roman"/>
+          <w:b/>
+          <w:bCs/>
+        </w:rPr>
+      </w:pPr>
+      <w:r>
+        <w:rPr>
+          <w:rFonts w:ascii="Times New Roman" w:hAnsi="Times New Roman" w:cs="Times New Roman"/>
+          <w:b/>
+          <w:bCs/>
+        </w:rPr>
+        <w:t xml:space="preserve">python preprocess1.py </w:t>
+      </w:r>
+      <w:proofErr w:type="spellStart"/>
+      <w:r>
+        <w:rPr>
+          <w:rFonts w:ascii="Times New Roman" w:hAnsi="Times New Roman" w:cs="Times New Roman"/>
+          <w:b/>
+          <w:bCs/>
+        </w:rPr>
+        <w:t>training_dir</w:t>
+      </w:r>
+      <w:proofErr w:type="spellEnd"/>
+      <w:r>
+        <w:rPr>
+          <w:rFonts w:ascii="Times New Roman" w:hAnsi="Times New Roman" w:cs="Times New Roman"/>
+          <w:b/>
+          <w:bCs/>
+        </w:rPr>
+        <w:t xml:space="preserve"> </w:t>
+      </w:r>
+      <w:proofErr w:type="spellStart"/>
+      <w:r>
+        <w:rPr>
+          <w:rFonts w:ascii="Times New Roman" w:hAnsi="Times New Roman" w:cs="Times New Roman"/>
+          <w:b/>
+          <w:bCs/>
+        </w:rPr>
+        <w:t>test_dir</w:t>
+      </w:r>
+      <w:proofErr w:type="spellEnd"/>
+      <w:r>
+        <w:rPr>
+          <w:rFonts w:ascii="Times New Roman" w:hAnsi="Times New Roman" w:cs="Times New Roman"/>
+          <w:b/>
+          <w:bCs/>
+        </w:rPr>
+        <w:t xml:space="preserve"> </w:t>
+      </w:r>
+      <w:proofErr w:type="spellStart"/>
+      <w:r>
+        <w:rPr>
+          <w:rFonts w:ascii="Times New Roman" w:hAnsi="Times New Roman" w:cs="Times New Roman"/>
+          <w:b/>
+          <w:bCs/>
+        </w:rPr>
+        <w:t>parameter_file_name</w:t>
+      </w:r>
+      <w:proofErr w:type="spellEnd"/>
+    </w:p>
+    <w:p>
+      <w:pPr>
+        <w:pStyle w:val="ListParagraph"/>
+        <w:jc w:val="both"/>
+        <w:rPr>
+          <w:rFonts w:ascii="Times New Roman" w:hAnsi="Times New Roman" w:cs="Times New Roman"/>
+        </w:rPr>
+      </w:pPr>
+      <w:proofErr w:type="gramStart"/>
+      <w:r>
+        <w:rPr>
+          <w:rFonts w:ascii="Times New Roman" w:hAnsi="Times New Roman" w:cs="Times New Roman"/>
+        </w:rPr>
+        <w:lastRenderedPageBreak/>
+        <w:t>where</w:t>
+      </w:r>
+      <w:proofErr w:type="gramEnd"/>
+      <w:r>
+        <w:rPr>
+          <w:rFonts w:ascii="Times New Roman" w:hAnsi="Times New Roman" w:cs="Times New Roman"/>
+        </w:rPr>
+        <w:t>,</w:t>
+      </w:r>
+      <w:r>
+        <w:rPr>
+          <w:rFonts w:ascii="Times New Roman" w:hAnsi="Times New Roman" w:cs="Times New Roman"/>
+        </w:rPr>
+        <w:tab/>
+      </w:r>
+      <w:proofErr w:type="spellStart"/>
+      <w:r>
+        <w:rPr>
+          <w:rFonts w:ascii="Times New Roman" w:hAnsi="Times New Roman" w:cs="Times New Roman"/>
+        </w:rPr>
+        <w:t>training_dir</w:t>
+      </w:r>
+      <w:proofErr w:type="spellEnd"/>
+      <w:r>
+        <w:rPr>
+          <w:rFonts w:ascii="Times New Roman" w:hAnsi="Times New Roman" w:cs="Times New Roman"/>
+        </w:rPr>
+        <w:t xml:space="preserve">: </w:t>
+      </w:r>
+      <w:r>
+        <w:rPr>
+          <w:rFonts w:ascii="Times New Roman" w:hAnsi="Times New Roman" w:cs="Times New Roman"/>
+        </w:rPr>
+        <w:tab/>
+      </w:r>
+      <w:r>
+        <w:rPr>
+          <w:rFonts w:ascii="Times New Roman" w:hAnsi="Times New Roman" w:cs="Times New Roman"/>
+        </w:rPr>
+        <w:tab/>
+      </w:r>
+      <w:r>
+        <w:rPr>
+          <w:rFonts w:ascii="Times New Roman" w:hAnsi="Times New Roman" w:cs="Times New Roman"/>
+        </w:rPr>
+        <w:t>training data folder</w:t>
+      </w:r>
+    </w:p>
+    <w:p>
+      <w:pPr>
+        <w:pStyle w:val="ListParagraph"/>
+        <w:jc w:val="both"/>
+        <w:rPr>
+          <w:rFonts w:ascii="Times New Roman" w:hAnsi="Times New Roman" w:cs="Times New Roman"/>
+        </w:rPr>
+      </w:pPr>
+      <w:r>
+        <w:rPr>
+          <w:rFonts w:ascii="Times New Roman" w:hAnsi="Times New Roman" w:cs="Times New Roman"/>
+        </w:rPr>
+        <w:tab/>
+      </w:r>
+      <w:proofErr w:type="spellStart"/>
+      <w:r>
+        <w:rPr>
+          <w:rFonts w:ascii="Times New Roman" w:hAnsi="Times New Roman" w:cs="Times New Roman"/>
+        </w:rPr>
+        <w:t>test_dir</w:t>
+      </w:r>
+      <w:proofErr w:type="spellEnd"/>
+      <w:r>
+        <w:rPr>
+          <w:rFonts w:ascii="Times New Roman" w:hAnsi="Times New Roman" w:cs="Times New Roman"/>
+        </w:rPr>
+        <w:t>:</w:t>
+      </w:r>
+      <w:r>
+        <w:rPr>
+          <w:rFonts w:ascii="Times New Roman" w:hAnsi="Times New Roman" w:cs="Times New Roman"/>
+        </w:rPr>
+        <w:tab/>
+      </w:r>
+      <w:r>
+        <w:rPr>
+          <w:rFonts w:ascii="Times New Roman" w:hAnsi="Times New Roman" w:cs="Times New Roman"/>
+        </w:rPr>
+        <w:tab/>
+      </w:r>
+      <w:r>
+        <w:rPr>
+          <w:rFonts w:ascii="Times New Roman" w:hAnsi="Times New Roman" w:cs="Times New Roman"/>
+        </w:rPr>
+        <w:t>t</w:t>
+      </w:r>
+      <w:r>
+        <w:rPr>
+          <w:rFonts w:ascii="Times New Roman" w:hAnsi="Times New Roman" w:cs="Times New Roman"/>
+        </w:rPr>
+        <w:t>est</w:t>
+      </w:r>
+      <w:r>
+        <w:rPr>
+          <w:rFonts w:ascii="Times New Roman" w:hAnsi="Times New Roman" w:cs="Times New Roman"/>
+        </w:rPr>
+        <w:t xml:space="preserve"> data folder</w:t>
+      </w:r>
+    </w:p>
+    <w:p>
+      <w:pPr>
+        <w:pStyle w:val="ListParagraph"/>
+        <w:ind w:firstLine="720"/>
+        <w:jc w:val="both"/>
+        <w:rPr>
+          <w:rFonts w:ascii="Times New Roman" w:hAnsi="Times New Roman" w:cs="Times New Roman"/>
+        </w:rPr>
+      </w:pPr>
+      <w:proofErr w:type="spellStart"/>
+      <w:r>
+        <w:rPr>
+          <w:rFonts w:ascii="Times New Roman" w:hAnsi="Times New Roman" w:cs="Times New Roman"/>
+        </w:rPr>
+        <w:t>parameter_file_name</w:t>
+      </w:r>
+      <w:proofErr w:type="spellEnd"/>
+      <w:r>
+        <w:rPr>
+          <w:rFonts w:ascii="Times New Roman" w:hAnsi="Times New Roman" w:cs="Times New Roman"/>
+        </w:rPr>
+        <w:t xml:space="preserve">: </w:t>
+      </w:r>
+      <w:r>
+        <w:rPr>
+          <w:rFonts w:ascii="Times New Roman" w:hAnsi="Times New Roman" w:cs="Times New Roman"/>
+        </w:rPr>
+        <w:tab/>
+      </w:r>
+      <w:r>
+        <w:rPr>
+          <w:rFonts w:ascii="Times New Roman" w:hAnsi="Times New Roman" w:cs="Times New Roman"/>
+        </w:rPr>
+        <w:t xml:space="preserve">the parameter file, the parameter file of </w:t>
+      </w:r>
+      <w:r>
+        <w:rPr>
+          <w:rFonts w:ascii="Times New Roman" w:hAnsi="Times New Roman" w:cs="Times New Roman"/>
+        </w:rPr>
+        <w:t>process object</w:t>
+      </w:r>
+      <w:r>
+        <w:rPr>
+          <w:rFonts w:ascii="Times New Roman" w:hAnsi="Times New Roman" w:cs="Times New Roman"/>
+        </w:rPr>
+        <w:t xml:space="preserve">, </w:t>
+      </w:r>
+      <w:r>
+        <w:rPr>
+          <w:rFonts w:ascii="Times New Roman" w:hAnsi="Times New Roman" w:cs="Times New Roman"/>
+        </w:rPr>
+        <w:t xml:space="preserve">including </w:t>
+      </w:r>
+    </w:p>
+    <w:p>
+      <w:pPr>
+        <w:pStyle w:val="ListParagraph"/>
+        <w:ind w:left="2880" w:firstLine="720"/>
+        <w:jc w:val="both"/>
+        <w:rPr>
+          <w:rFonts w:ascii="Times New Roman" w:hAnsi="Times New Roman" w:cs="Times New Roman"/>
+        </w:rPr>
+      </w:pPr>
+      <w:r>
+        <w:rPr>
+          <w:rFonts w:ascii="Times New Roman" w:hAnsi="Times New Roman" w:cs="Times New Roman"/>
+        </w:rPr>
+        <w:t xml:space="preserve">path </w:t>
+      </w:r>
+      <w:proofErr w:type="spellStart"/>
+      <w:r>
+        <w:rPr>
+          <w:rFonts w:ascii="Times New Roman" w:hAnsi="Times New Roman" w:cs="Times New Roman"/>
+        </w:rPr>
+        <w:t>path</w:t>
+      </w:r>
+      <w:proofErr w:type="spellEnd"/>
+      <w:r>
+        <w:rPr>
+          <w:rFonts w:ascii="Times New Roman" w:hAnsi="Times New Roman" w:cs="Times New Roman"/>
+        </w:rPr>
+        <w:t xml:space="preserve"> and file name</w:t>
+      </w:r>
+    </w:p>
+    <w:p>
+      <w:pPr>
+        <w:pStyle w:val="ListParagraph"/>
+        <w:jc w:val="both"/>
+        <w:rPr>
+          <w:rFonts w:ascii="Times New Roman" w:hAnsi="Times New Roman" w:cs="Times New Roman"/>
+        </w:rPr>
+      </w:pPr>
+      <w:r>
+        <w:rPr>
+          <w:rFonts w:ascii="Times New Roman" w:hAnsi="Times New Roman" w:cs="Times New Roman"/>
+        </w:rPr>
+        <w:t>For example:</w:t>
+      </w:r>
+    </w:p>
+    <w:p>
+      <w:pPr>
+        <w:pStyle w:val="ListParagraph"/>
+        <w:jc w:val="both"/>
+        <w:rPr>
+          <w:rFonts w:ascii="Times New Roman" w:hAnsi="Times New Roman" w:cs="Times New Roman"/>
+          <w:i/>
+          <w:iCs/>
+        </w:rPr>
+      </w:pPr>
+      <w:r>
+        <w:rPr>
+          <w:rFonts w:ascii="Times New Roman" w:hAnsi="Times New Roman" w:cs="Times New Roman"/>
+          <w:i/>
+          <w:iCs/>
+        </w:rPr>
+        <w:t>python preprocess1.py G://CUNY/NLP/Assignments/HW2/train G://CUNY/NLP/Assignments/HW2/test G://CUNY/NLP/Assignments/HW2/movie_review_big.NB</w:t>
+      </w:r>
+    </w:p>
+    <w:p>
+      <w:pPr>
+        <w:pStyle w:val="ListParagraph"/>
+        <w:jc w:val="both"/>
+        <w:rPr>
+          <w:rFonts w:ascii="Times New Roman" w:hAnsi="Times New Roman" w:cs="Times New Roman"/>
+        </w:rPr>
+      </w:pPr>
+    </w:p>
+    <w:p>
+      <w:pPr>
+        <w:pStyle w:val="ListParagraph"/>
+        <w:jc w:val="both"/>
+        <w:rPr>
+          <w:rFonts w:ascii="Times New Roman" w:hAnsi="Times New Roman" w:cs="Times New Roman"/>
+        </w:rPr>
+      </w:pPr>
+      <w:r>
+        <w:rPr>
+          <w:rFonts w:ascii="Times New Roman" w:hAnsi="Times New Roman" w:cs="Times New Roman"/>
+        </w:rPr>
+        <w:t>Once the execution of preprocess1.py is done, execute the NB.py:</w:t>
+      </w:r>
+    </w:p>
+    <w:p>
+      <w:pPr>
+        <w:pStyle w:val="ListParagraph"/>
+        <w:jc w:val="both"/>
+        <w:rPr>
+          <w:rFonts w:ascii="Times New Roman" w:hAnsi="Times New Roman" w:cs="Times New Roman"/>
+          <w:b/>
+          <w:bCs/>
+        </w:rPr>
+      </w:pPr>
+      <w:r>
+        <w:rPr>
+          <w:rFonts w:ascii="Times New Roman" w:hAnsi="Times New Roman" w:cs="Times New Roman"/>
+          <w:b/>
+          <w:bCs/>
+        </w:rPr>
+        <w:t xml:space="preserve">python NB.py </w:t>
+      </w:r>
+      <w:proofErr w:type="spellStart"/>
+      <w:r>
+        <w:rPr>
+          <w:rFonts w:ascii="Times New Roman" w:hAnsi="Times New Roman" w:cs="Times New Roman"/>
+          <w:b/>
+          <w:bCs/>
+        </w:rPr>
+        <w:t>preprocess_file</w:t>
+      </w:r>
+      <w:r>
+        <w:rPr>
+          <w:rFonts w:ascii="Times New Roman" w:hAnsi="Times New Roman" w:cs="Times New Roman" w:hint="eastAsia"/>
+          <w:b/>
+          <w:bCs/>
+        </w:rPr>
+        <w:t>_</w:t>
+      </w:r>
+      <w:r>
+        <w:rPr>
+          <w:rFonts w:ascii="Times New Roman" w:hAnsi="Times New Roman" w:cs="Times New Roman"/>
+          <w:b/>
+          <w:bCs/>
+        </w:rPr>
+        <w:t>name</w:t>
+      </w:r>
+      <w:proofErr w:type="spellEnd"/>
+      <w:r>
+        <w:rPr>
+          <w:rFonts w:ascii="Times New Roman" w:hAnsi="Times New Roman" w:cs="Times New Roman"/>
+          <w:b/>
+          <w:bCs/>
+        </w:rPr>
+        <w:t xml:space="preserve"> </w:t>
+      </w:r>
+      <w:proofErr w:type="spellStart"/>
+      <w:r>
+        <w:rPr>
+          <w:rFonts w:ascii="Times New Roman" w:hAnsi="Times New Roman" w:cs="Times New Roman"/>
+          <w:b/>
+          <w:bCs/>
+        </w:rPr>
+        <w:t>parameter_file_name</w:t>
+      </w:r>
+      <w:proofErr w:type="spellEnd"/>
+      <w:r>
+        <w:rPr>
+          <w:rFonts w:ascii="Times New Roman" w:hAnsi="Times New Roman" w:cs="Times New Roman"/>
+          <w:b/>
+          <w:bCs/>
+        </w:rPr>
+        <w:t xml:space="preserve"> </w:t>
+      </w:r>
+      <w:proofErr w:type="spellStart"/>
+      <w:r>
+        <w:rPr>
+          <w:rFonts w:ascii="Times New Roman" w:hAnsi="Times New Roman" w:cs="Times New Roman"/>
+          <w:b/>
+          <w:bCs/>
+        </w:rPr>
+        <w:t>output_file_name</w:t>
+      </w:r>
+      <w:proofErr w:type="spellEnd"/>
+      <w:r>
+        <w:rPr>
+          <w:rFonts w:ascii="Times New Roman" w:hAnsi="Times New Roman" w:cs="Times New Roman"/>
+          <w:b/>
+          <w:bCs/>
+        </w:rPr>
+        <w:t xml:space="preserve"> train pred</w:t>
+      </w:r>
+    </w:p>
+    <w:p>
+      <w:pPr>
+        <w:pStyle w:val="ListParagraph"/>
+        <w:jc w:val="both"/>
+        <w:rPr>
+          <w:rFonts w:ascii="Times New Roman" w:hAnsi="Times New Roman" w:cs="Times New Roman"/>
+        </w:rPr>
+      </w:pPr>
+      <w:r>
+        <w:rPr>
+          <w:rFonts w:ascii="Times New Roman" w:hAnsi="Times New Roman" w:cs="Times New Roman"/>
+        </w:rPr>
+        <w:t>where, the parameters are same as above.</w:t>
+      </w:r>
+    </w:p>
+    <w:p>
+      <w:pPr>
+        <w:pStyle w:val="ListParagraph"/>
+        <w:jc w:val="both"/>
+        <w:rPr>
+          <w:rFonts w:ascii="Times New Roman" w:hAnsi="Times New Roman" w:cs="Times New Roman"/>
+        </w:rPr>
+      </w:pPr>
+    </w:p>
+    <w:p>
+      <w:pPr>
+        <w:pStyle w:val="ListParagraph"/>
+        <w:rPr>
+          <w:rFonts w:ascii="Times New Roman" w:hAnsi="Times New Roman" w:cs="Times New Roman"/>
+        </w:rPr>
+      </w:pPr>
+      <w:r>
+        <w:rPr>
+          <w:rFonts w:ascii="Times New Roman" w:hAnsi="Times New Roman" w:cs="Times New Roman"/>
+        </w:rPr>
+        <w:t>For example</w:t>
+      </w:r>
+      <w:r>
+        <w:rPr>
+          <w:rFonts w:ascii="Times New Roman" w:hAnsi="Times New Roman" w:cs="Times New Roman"/>
+        </w:rPr>
+        <w:t>, the preprocessed file called</w:t>
+      </w:r>
+      <w:r>
+        <w:rPr>
+          <w:rFonts w:ascii="Times New Roman" w:hAnsi="Times New Roman" w:cs="Times New Roman"/>
+        </w:rPr>
+        <w:t xml:space="preserve"> </w:t>
+      </w:r>
+      <w:r>
+        <w:rPr>
+          <w:rFonts w:ascii="Times New Roman" w:hAnsi="Times New Roman" w:cs="Times New Roman"/>
+        </w:rPr>
+        <w:t>G://CUNY/NLP/Assignments/HW2/movie_review_big.NB</w:t>
+      </w:r>
+      <w:r>
+        <w:rPr>
+          <w:rFonts w:ascii="Times New Roman" w:hAnsi="Times New Roman" w:cs="Times New Roman"/>
+        </w:rPr>
+        <w:t xml:space="preserve">, </w:t>
+      </w:r>
+      <w:r>
+        <w:rPr>
+          <w:rFonts w:ascii="Times New Roman" w:hAnsi="Times New Roman" w:cs="Times New Roman"/>
+        </w:rPr>
+        <w:t xml:space="preserve">and the saved parameters file called </w:t>
+      </w:r>
+      <w:r>
+        <w:rPr>
+          <w:rFonts w:ascii="Times New Roman" w:hAnsi="Times New Roman" w:cs="Times New Roman"/>
+        </w:rPr>
+        <w:t>G://CUNY/NLP/Assignments/HW2/movie-review-BOW.NB</w:t>
+      </w:r>
+      <w:r>
+        <w:rPr>
+          <w:rFonts w:ascii="Times New Roman" w:hAnsi="Times New Roman" w:cs="Times New Roman"/>
+        </w:rPr>
+        <w:t xml:space="preserve">, we don’t want to retrain the model, only reload it, and validate: </w:t>
+      </w:r>
+    </w:p>
+    <w:p>
+      <w:pPr>
+        <w:pStyle w:val="ListParagraph"/>
+        <w:jc w:val="both"/>
+        <w:rPr>
+          <w:rFonts w:ascii="Times New Roman" w:hAnsi="Times New Roman" w:cs="Times New Roman"/>
+          <w:i/>
+          <w:iCs/>
+        </w:rPr>
+      </w:pPr>
+      <w:bookmarkStart w:id="3" w:name="_Hlk88557018"/>
+      <w:r>
+        <w:rPr>
+          <w:rFonts w:ascii="Times New Roman" w:hAnsi="Times New Roman" w:cs="Times New Roman"/>
+          <w:i/>
+          <w:iCs/>
+        </w:rPr>
+        <w:t xml:space="preserve">python NB.py G://CUNY/NLP/Assignments/HW2/movie_review_big.NB G://CUNY/NLP/Assignments/HW2/movie-review-BOW.NB G://CUNY/NLP/Assignments/HW2/big-result.txt </w:t>
+      </w:r>
+      <w:r>
+        <w:rPr>
+          <w:rFonts w:ascii="Times New Roman" w:hAnsi="Times New Roman" w:cs="Times New Roman"/>
+          <w:i/>
+          <w:iCs/>
+        </w:rPr>
+        <w:t>False</w:t>
+      </w:r>
+      <w:r>
+        <w:rPr>
+          <w:rFonts w:ascii="Times New Roman" w:hAnsi="Times New Roman" w:cs="Times New Roman"/>
+          <w:i/>
+          <w:iCs/>
+        </w:rPr>
+        <w:t xml:space="preserve"> False</w:t>
+      </w:r>
+    </w:p>
+    <w:bookmarkEnd w:id="3"/>
+    <w:p>
+      <w:pPr>
+        <w:pStyle w:val="ListParagraph"/>
+        <w:jc w:val="both"/>
+        <w:rPr>
+          <w:rFonts w:ascii="Times New Roman" w:hAnsi="Times New Roman" w:cs="Times New Roman"/>
+        </w:rPr>
+      </w:pPr>
+      <w:r>
+        <w:rPr>
+          <w:rFonts w:ascii="Times New Roman" w:hAnsi="Times New Roman" w:cs="Times New Roman"/>
+        </w:rPr>
+        <w:t>Conversely, if you want to train a new model from preprocessed data and validate, you should run:</w:t>
+      </w:r>
+    </w:p>
+    <w:p>
+      <w:pPr>
+        <w:pStyle w:val="ListParagraph"/>
+        <w:jc w:val="both"/>
+        <w:rPr>
+          <w:rFonts w:ascii="Times New Roman" w:hAnsi="Times New Roman" w:cs="Times New Roman"/>
+          <w:i/>
+          <w:iCs/>
+        </w:rPr>
+      </w:pPr>
+      <w:r>
+        <w:rPr>
+          <w:rFonts w:ascii="Times New Roman" w:hAnsi="Times New Roman" w:cs="Times New Roman"/>
+          <w:i/>
+          <w:iCs/>
+        </w:rPr>
+        <w:t xml:space="preserve">python NB.py G://CUNY/NLP/Assignments/HW2/movie_review_big.NB G://CUNY/NLP/Assignments/HW2/movie-review-BOW.NB G://CUNY/NLP/Assignments/HW2/big-result.txt </w:t>
+      </w:r>
+      <w:r>
+        <w:rPr>
+          <w:rFonts w:ascii="Times New Roman" w:hAnsi="Times New Roman" w:cs="Times New Roman"/>
+          <w:i/>
+          <w:iCs/>
+        </w:rPr>
+        <w:t>True</w:t>
+      </w:r>
+      <w:r>
+        <w:rPr>
+          <w:rFonts w:ascii="Times New Roman" w:hAnsi="Times New Roman" w:cs="Times New Roman"/>
+          <w:i/>
+          <w:iCs/>
+        </w:rPr>
+        <w:t xml:space="preserve"> False</w:t>
+      </w:r>
+    </w:p>
+    <w:p>
+      <w:pPr>
+        <w:pStyle w:val="ListParagraph"/>
         <w:jc w:val="both"/>
         <w:rPr>
           <w:rFonts w:ascii="Times New Roman" w:hAnsi="Times New Roman" w:cs="Times New Roman"/>
@@ -832,6 +2886,153 @@
     </w:sectPr>
   </w:body>
 </w:document>
+</file>
+
+<file path=word/endnotes.xml><?xml version="1.0" encoding="utf-8"?>
+<w:endnotes xmlns:wpc="http://schemas.microsoft.com/office/word/2010/wordprocessingCanvas" xmlns:cx="http://schemas.microsoft.com/office/drawing/2014/chartex" xmlns:cx1="http://schemas.microsoft.com/office/drawing/2015/9/8/chartex" xmlns:cx2="http://schemas.microsoft.com/office/drawing/2015/10/21/chartex" xmlns:cx3="http://schemas.microsoft.com/office/drawing/2016/5/9/chartex" xmlns:cx4="http://schemas.microsoft.com/office/drawing/2016/5/10/chartex" xmlns:cx5="http://schemas.microsoft.com/office/drawing/2016/5/11/chartex" xmlns:cx6="http://schemas.microsoft.com/office/drawing/2016/5/12/chartex" xmlns:cx7="http://schemas.microsoft.com/office/drawing/2016/5/13/chartex" xmlns:cx8="http://schemas.microsoft.com/office/drawing/2016/5/14/chartex" xmlns:mc="http://schemas.openxmlformats.org/markup-compatibility/2006" xmlns:aink="http://schemas.microsoft.com/office/drawing/2016/ink" xmlns:am3d="http://schemas.microsoft.com/office/drawing/2017/model3d" xmlns:o="urn:schemas-microsoft-com:office:office" xmlns:r="http://schemas.openxmlformats.org/officeDocument/2006/relationships" xmlns:m="http://schemas.openxmlformats.org/officeDocument/2006/math" xmlns:v="urn:schemas-microsoft-com:vml" xmlns:wp14="http://schemas.microsoft.com/office/word/2010/wordprocessingDrawing" xmlns:wp="http://schemas.openxmlformats.org/drawingml/2006/wordprocessingDrawing" xmlns:w10="urn:schemas-microsoft-com:office:word" xmlns:w="http://schemas.openxmlformats.org/wordprocessingml/2006/main" xmlns:w14="http://schemas.microsoft.com/office/word/2010/wordml" xmlns:w15="http://schemas.microsoft.com/office/word/2012/wordml" xmlns:w16cex="http://schemas.microsoft.com/office/word/2018/wordml/cex" xmlns:w16cid="http://schemas.microsoft.com/office/word/2016/wordml/cid" xmlns:w16="http://schemas.microsoft.com/office/word/2018/wordml" xmlns:w16sdtdh="http://schemas.microsoft.com/office/word/2020/wordml/sdtdatahash" xmlns:w16se="http://schemas.microsoft.com/office/word/2015/wordml/symex" xmlns:wpg="http://schemas.microsoft.com/office/word/2010/wordprocessingGroup" xmlns:wpi="http://schemas.microsoft.com/office/word/2010/wordprocessingInk" xmlns:wne="http://schemas.microsoft.com/office/word/2006/wordml" xmlns:wps="http://schemas.microsoft.com/office/word/2010/wordprocessingShape" mc:Ignorable="w14 w15 w16se w16cid w16 w16cex w16sdtdh wp14">
+  <w:endnote w:type="separator" w:id="-1">
+    <w:p>
+      <w:pPr>
+        <w:spacing w:after="0" w:line="240" w:lineRule="auto"/>
+      </w:pPr>
+      <w:r>
+        <w:separator/>
+      </w:r>
+    </w:p>
+  </w:endnote>
+  <w:endnote w:type="continuationSeparator" w:id="0">
+    <w:p>
+      <w:pPr>
+        <w:spacing w:after="0" w:line="240" w:lineRule="auto"/>
+      </w:pPr>
+      <w:r>
+        <w:continuationSeparator/>
+      </w:r>
+    </w:p>
+  </w:endnote>
+</w:endnotes>
+</file>
+
+<file path=word/footnotes.xml><?xml version="1.0" encoding="utf-8"?>
+<w:footnotes xmlns:wpc="http://schemas.microsoft.com/office/word/2010/wordprocessingCanvas" xmlns:cx="http://schemas.microsoft.com/office/drawing/2014/chartex" xmlns:cx1="http://schemas.microsoft.com/office/drawing/2015/9/8/chartex" xmlns:cx2="http://schemas.microsoft.com/office/drawing/2015/10/21/chartex" xmlns:cx3="http://schemas.microsoft.com/office/drawing/2016/5/9/chartex" xmlns:cx4="http://schemas.microsoft.com/office/drawing/2016/5/10/chartex" xmlns:cx5="http://schemas.microsoft.com/office/drawing/2016/5/11/chartex" xmlns:cx6="http://schemas.microsoft.com/office/drawing/2016/5/12/chartex" xmlns:cx7="http://schemas.microsoft.com/office/drawing/2016/5/13/chartex" xmlns:cx8="http://schemas.microsoft.com/office/drawing/2016/5/14/chartex" xmlns:mc="http://schemas.openxmlformats.org/markup-compatibility/2006" xmlns:aink="http://schemas.microsoft.com/office/drawing/2016/ink" xmlns:am3d="http://schemas.microsoft.com/office/drawing/2017/model3d" xmlns:o="urn:schemas-microsoft-com:office:office" xmlns:r="http://schemas.openxmlformats.org/officeDocument/2006/relationships" xmlns:m="http://schemas.openxmlformats.org/officeDocument/2006/math" xmlns:v="urn:schemas-microsoft-com:vml" xmlns:wp14="http://schemas.microsoft.com/office/word/2010/wordprocessingDrawing" xmlns:wp="http://schemas.openxmlformats.org/drawingml/2006/wordprocessingDrawing" xmlns:w10="urn:schemas-microsoft-com:office:word" xmlns:w="http://schemas.openxmlformats.org/wordprocessingml/2006/main" xmlns:w14="http://schemas.microsoft.com/office/word/2010/wordml" xmlns:w15="http://schemas.microsoft.com/office/word/2012/wordml" xmlns:w16cex="http://schemas.microsoft.com/office/word/2018/wordml/cex" xmlns:w16cid="http://schemas.microsoft.com/office/word/2016/wordml/cid" xmlns:w16="http://schemas.microsoft.com/office/word/2018/wordml" xmlns:w16sdtdh="http://schemas.microsoft.com/office/word/2020/wordml/sdtdatahash" xmlns:w16se="http://schemas.microsoft.com/office/word/2015/wordml/symex" xmlns:wpg="http://schemas.microsoft.com/office/word/2010/wordprocessingGroup" xmlns:wpi="http://schemas.microsoft.com/office/word/2010/wordprocessingInk" xmlns:wne="http://schemas.microsoft.com/office/word/2006/wordml" xmlns:wps="http://schemas.microsoft.com/office/word/2010/wordprocessingShape" mc:Ignorable="w14 w15 w16se w16cid w16 w16cex w16sdtdh wp14">
+  <w:footnote w:type="separator" w:id="-1">
+    <w:p>
+      <w:pPr>
+        <w:spacing w:after="0" w:line="240" w:lineRule="auto"/>
+      </w:pPr>
+      <w:r>
+        <w:separator/>
+      </w:r>
+    </w:p>
+  </w:footnote>
+  <w:footnote w:type="continuationSeparator" w:id="0">
+    <w:p>
+      <w:pPr>
+        <w:spacing w:after="0" w:line="240" w:lineRule="auto"/>
+      </w:pPr>
+      <w:r>
+        <w:continuationSeparator/>
+      </w:r>
+    </w:p>
+  </w:footnote>
+</w:footnotes>
+</file>
+
+<file path=word/numbering.xml><?xml version="1.0" encoding="utf-8"?>
+<w:numbering xmlns:wpc="http://schemas.microsoft.com/office/word/2010/wordprocessingCanvas" xmlns:cx="http://schemas.microsoft.com/office/drawing/2014/chartex" xmlns:cx1="http://schemas.microsoft.com/office/drawing/2015/9/8/chartex" xmlns:cx2="http://schemas.microsoft.com/office/drawing/2015/10/21/chartex" xmlns:cx3="http://schemas.microsoft.com/office/drawing/2016/5/9/chartex" xmlns:cx4="http://schemas.microsoft.com/office/drawing/2016/5/10/chartex" xmlns:cx5="http://schemas.microsoft.com/office/drawing/2016/5/11/chartex" xmlns:cx6="http://schemas.microsoft.com/office/drawing/2016/5/12/chartex" xmlns:cx7="http://schemas.microsoft.com/office/drawing/2016/5/13/chartex" xmlns:cx8="http://schemas.microsoft.com/office/drawing/2016/5/14/chartex" xmlns:mc="http://schemas.openxmlformats.org/markup-compatibility/2006" xmlns:aink="http://schemas.microsoft.com/office/drawing/2016/ink" xmlns:am3d="http://schemas.microsoft.com/office/drawing/2017/model3d" xmlns:o="urn:schemas-microsoft-com:office:office" xmlns:r="http://schemas.openxmlformats.org/officeDocument/2006/relationships" xmlns:m="http://schemas.openxmlformats.org/officeDocument/2006/math" xmlns:v="urn:schemas-microsoft-com:vml" xmlns:wp14="http://schemas.microsoft.com/office/word/2010/wordprocessingDrawing" xmlns:wp="http://schemas.openxmlformats.org/drawingml/2006/wordprocessingDrawing" xmlns:w10="urn:schemas-microsoft-com:office:word" xmlns:w="http://schemas.openxmlformats.org/wordprocessingml/2006/main" xmlns:w14="http://schemas.microsoft.com/office/word/2010/wordml" xmlns:w15="http://schemas.microsoft.com/office/word/2012/wordml" xmlns:w16cex="http://schemas.microsoft.com/office/word/2018/wordml/cex" xmlns:w16cid="http://schemas.microsoft.com/office/word/2016/wordml/cid" xmlns:w16="http://schemas.microsoft.com/office/word/2018/wordml" xmlns:w16sdtdh="http://schemas.microsoft.com/office/word/2020/wordml/sdtdatahash" xmlns:w16se="http://schemas.microsoft.com/office/word/2015/wordml/symex" xmlns:wpg="http://schemas.microsoft.com/office/word/2010/wordprocessingGroup" xmlns:wpi="http://schemas.microsoft.com/office/word/2010/wordprocessingInk" xmlns:wne="http://schemas.microsoft.com/office/word/2006/wordml" xmlns:wps="http://schemas.microsoft.com/office/word/2010/wordprocessingShape" mc:Ignorable="w14 w15 w16se w16cid w16 w16cex w16sdtdh wp14">
+  <w:abstractNum w:abstractNumId="0" w15:restartNumberingAfterBreak="0">
+    <w:nsid w:val="117F74E7"/>
+    <w:multiLevelType w:val="hybridMultilevel"/>
+    <w:tmpl w:val="5EA0AE66"/>
+    <w:lvl w:ilvl="0" w:tplc="04090017">
+      <w:start w:val="1"/>
+      <w:numFmt w:val="lowerLetter"/>
+      <w:lvlText w:val="%1)"/>
+      <w:lvlJc w:val="left"/>
+      <w:pPr>
+        <w:ind w:left="720" w:hanging="360"/>
+      </w:pPr>
+      <w:rPr>
+        <w:rFonts w:hint="default"/>
+      </w:rPr>
+    </w:lvl>
+    <w:lvl w:ilvl="1" w:tplc="04090019" w:tentative="1">
+      <w:start w:val="1"/>
+      <w:numFmt w:val="lowerLetter"/>
+      <w:lvlText w:val="%2."/>
+      <w:lvlJc w:val="left"/>
+      <w:pPr>
+        <w:ind w:left="1440" w:hanging="360"/>
+      </w:pPr>
+    </w:lvl>
+    <w:lvl w:ilvl="2" w:tplc="0409001B" w:tentative="1">
+      <w:start w:val="1"/>
+      <w:numFmt w:val="lowerRoman"/>
+      <w:lvlText w:val="%3."/>
+      <w:lvlJc w:val="right"/>
+      <w:pPr>
+        <w:ind w:left="2160" w:hanging="180"/>
+      </w:pPr>
+    </w:lvl>
+    <w:lvl w:ilvl="3" w:tplc="0409000F" w:tentative="1">
+      <w:start w:val="1"/>
+      <w:numFmt w:val="decimal"/>
+      <w:lvlText w:val="%4."/>
+      <w:lvlJc w:val="left"/>
+      <w:pPr>
+        <w:ind w:left="2880" w:hanging="360"/>
+      </w:pPr>
+    </w:lvl>
+    <w:lvl w:ilvl="4" w:tplc="04090019" w:tentative="1">
+      <w:start w:val="1"/>
+      <w:numFmt w:val="lowerLetter"/>
+      <w:lvlText w:val="%5."/>
+      <w:lvlJc w:val="left"/>
+      <w:pPr>
+        <w:ind w:left="3600" w:hanging="360"/>
+      </w:pPr>
+    </w:lvl>
+    <w:lvl w:ilvl="5" w:tplc="0409001B" w:tentative="1">
+      <w:start w:val="1"/>
+      <w:numFmt w:val="lowerRoman"/>
+      <w:lvlText w:val="%6."/>
+      <w:lvlJc w:val="right"/>
+      <w:pPr>
+        <w:ind w:left="4320" w:hanging="180"/>
+      </w:pPr>
+    </w:lvl>
+    <w:lvl w:ilvl="6" w:tplc="0409000F" w:tentative="1">
+      <w:start w:val="1"/>
+      <w:numFmt w:val="decimal"/>
+      <w:lvlText w:val="%7."/>
+      <w:lvlJc w:val="left"/>
+      <w:pPr>
+        <w:ind w:left="5040" w:hanging="360"/>
+      </w:pPr>
+    </w:lvl>
+    <w:lvl w:ilvl="7" w:tplc="04090019" w:tentative="1">
+      <w:start w:val="1"/>
+      <w:numFmt w:val="lowerLetter"/>
+      <w:lvlText w:val="%8."/>
+      <w:lvlJc w:val="left"/>
+      <w:pPr>
+        <w:ind w:left="5760" w:hanging="360"/>
+      </w:pPr>
+    </w:lvl>
+    <w:lvl w:ilvl="8" w:tplc="0409001B" w:tentative="1">
+      <w:start w:val="1"/>
+      <w:numFmt w:val="lowerRoman"/>
+      <w:lvlText w:val="%9."/>
+      <w:lvlJc w:val="right"/>
+      <w:pPr>
+        <w:ind w:left="6480" w:hanging="180"/>
+      </w:pPr>
+    </w:lvl>
+  </w:abstractNum>
+  <w:num w:numId="1">
+    <w:abstractNumId w:val="0"/>
+  </w:num>
+</w:numbering>
 </file>
 
 <file path=word/styles.xml><?xml version="1.0" encoding="utf-8"?>
@@ -1270,6 +3471,61 @@
       <w:color w:val="808080"/>
     </w:rPr>
   </w:style>
+  <w:style w:type="paragraph" w:styleId="Header">
+    <w:name w:val="header"/>
+    <w:basedOn w:val="Normal"/>
+    <w:link w:val="HeaderChar"/>
+    <w:uiPriority w:val="99"/>
+    <w:unhideWhenUsed/>
+    <w:rsid w:val="00ED37E8"/>
+    <w:pPr>
+      <w:tabs>
+        <w:tab w:val="center" w:pos="4320"/>
+        <w:tab w:val="right" w:pos="8640"/>
+      </w:tabs>
+      <w:spacing w:after="0" w:line="240" w:lineRule="auto"/>
+    </w:pPr>
+  </w:style>
+  <w:style w:type="character" w:customStyle="1" w:styleId="HeaderChar">
+    <w:name w:val="Header Char"/>
+    <w:basedOn w:val="DefaultParagraphFont"/>
+    <w:link w:val="Header"/>
+    <w:uiPriority w:val="99"/>
+    <w:rsid w:val="00ED37E8"/>
+  </w:style>
+  <w:style w:type="paragraph" w:styleId="Footer">
+    <w:name w:val="footer"/>
+    <w:basedOn w:val="Normal"/>
+    <w:link w:val="FooterChar"/>
+    <w:uiPriority w:val="99"/>
+    <w:unhideWhenUsed/>
+    <w:rsid w:val="00ED37E8"/>
+    <w:pPr>
+      <w:tabs>
+        <w:tab w:val="center" w:pos="4320"/>
+        <w:tab w:val="right" w:pos="8640"/>
+      </w:tabs>
+      <w:spacing w:after="0" w:line="240" w:lineRule="auto"/>
+    </w:pPr>
+  </w:style>
+  <w:style w:type="character" w:customStyle="1" w:styleId="FooterChar">
+    <w:name w:val="Footer Char"/>
+    <w:basedOn w:val="DefaultParagraphFont"/>
+    <w:link w:val="Footer"/>
+    <w:uiPriority w:val="99"/>
+    <w:rsid w:val="00ED37E8"/>
+  </w:style>
+  <w:style w:type="paragraph" w:styleId="ListParagraph">
+    <w:name w:val="List Paragraph"/>
+    <w:basedOn w:val="Normal"/>
+    <w:uiPriority w:val="34"/>
+    <w:qFormat/>
+    <w:rsid w:val="005B6497"/>
+    <w:pPr>
+      <w:ind w:left="720"/>
+      <w:contextualSpacing/>
+    </w:pPr>
+  </w:style>
 </w:styles>
 </file>
 

</xml_diff>